<commit_message>
CSC470: Module6 submission complete. CSC475: Module6 Created application, designed widget, linked to home.
</commit_message>
<xml_diff>
--- a/CSC470/src/CriticalThinking/Module6/Module6.docx
+++ b/CSC470/src/CriticalThinking/Module6/Module6.docx
@@ -104,7 +104,7 @@
           <w:szCs w:val="24"/>
           <w:shd w:val="clear" w:color="auto" w:fill="FFFFFF"/>
         </w:rPr>
-        <w:t>Polymorphic Class Diagram</w:t>
+        <w:t>Hospital Management Sequence Diagram</w:t>
       </w:r>
     </w:p>
     <w:p>
@@ -239,7 +239,27 @@
           <w:szCs w:val="24"/>
           <w:shd w:val="clear" w:color="auto" w:fill="FFFFFF"/>
         </w:rPr>
-        <w:t>07/16/2023</w:t>
+        <w:t>07/</w:t>
+      </w:r>
+      <w:r>
+        <w:rPr>
+          <w:rFonts w:ascii="Times New Roman" w:eastAsia="Times New Roman" w:hAnsi="Times New Roman" w:cs="Times New Roman"/>
+          <w:color w:val="000000"/>
+          <w:sz w:val="24"/>
+          <w:szCs w:val="24"/>
+          <w:shd w:val="clear" w:color="auto" w:fill="FFFFFF"/>
+        </w:rPr>
+        <w:t>23</w:t>
+      </w:r>
+      <w:r>
+        <w:rPr>
+          <w:rFonts w:ascii="Times New Roman" w:eastAsia="Times New Roman" w:hAnsi="Times New Roman" w:cs="Times New Roman"/>
+          <w:color w:val="000000"/>
+          <w:sz w:val="24"/>
+          <w:szCs w:val="24"/>
+          <w:shd w:val="clear" w:color="auto" w:fill="FFFFFF"/>
+        </w:rPr>
+        <w:t>/2023</w:t>
       </w:r>
     </w:p>
     <w:p>
@@ -320,7 +340,7 @@
           <w:shd w:val="clear" w:color="auto" w:fill="FFFFFF"/>
         </w:rPr>
         <w:lastRenderedPageBreak/>
-        <w:t>Polymorphic Class Diagram</w:t>
+        <w:t>Hospital Management Sequence Diagram</w:t>
       </w:r>
     </w:p>
     <w:p>
@@ -339,31 +359,20 @@
           <w:sz w:val="24"/>
           <w:szCs w:val="24"/>
         </w:rPr>
-        <w:t xml:space="preserve">Object Oriented Programming is built around the four foundational principles Encapsulation, Data Abstraction, Polymorphism, and Inheritance. Throughout this analysis, we will focus on Polymorphism. </w:t>
-      </w:r>
-      <w:proofErr w:type="gramStart"/>
-      <w:r>
-        <w:rPr>
-          <w:rFonts w:ascii="Times New Roman" w:eastAsia="Times New Roman" w:hAnsi="Times New Roman" w:cs="Times New Roman"/>
-          <w:sz w:val="24"/>
-          <w:szCs w:val="24"/>
-        </w:rPr>
-        <w:t>Similar to</w:t>
-      </w:r>
-      <w:proofErr w:type="gramEnd"/>
-      <w:r>
-        <w:rPr>
-          <w:rFonts w:ascii="Times New Roman" w:eastAsia="Times New Roman" w:hAnsi="Times New Roman" w:cs="Times New Roman"/>
-          <w:sz w:val="24"/>
-          <w:szCs w:val="24"/>
-        </w:rPr>
-        <w:t xml:space="preserve"> Inheritance, Polymorphism allows objects of different classes to act as their superclass parents. While Inheritance allows child classes to take on methods of the parent, Polymorphism allows the system to treat unique subclasses differently when using those methods from the superclass, allowing for increased flexibility when implementing these classes and avoiding having to refactor classes when implementing them into different objects. The system implements dynamic and late binding to accomplish polymorphism, allowing runtime discovery of how the system interacts with these polymorphed objects and how their functions operate.</w:t>
+        <w:t>Sequence Diagrams are essential tools for designing and analyzing a system, allowing developers to trace and visually verify system behavior over time. Analysis at this level provides insight and understanding of object roles and their interaction with others and the system during runtime operations. It gives developers and stakeholders a clear view of system operations and how they solve user problems. The following analysis will explore the submitted sequence diagram, representing a patient's appointment cycle within a Hospital Management System</w:t>
+      </w:r>
+      <w:r>
+        <w:rPr>
+          <w:rFonts w:ascii="Times New Roman" w:eastAsia="Times New Roman" w:hAnsi="Times New Roman" w:cs="Times New Roman"/>
+          <w:sz w:val="24"/>
+          <w:szCs w:val="24"/>
+        </w:rPr>
+        <w:t>.</w:t>
       </w:r>
     </w:p>
     <w:p>
       <w:pPr>
         <w:spacing w:after="0" w:line="480" w:lineRule="auto"/>
-        <w:ind w:firstLine="720"/>
         <w:jc w:val="center"/>
         <w:rPr>
           <w:rFonts w:ascii="Times New Roman" w:eastAsia="Times New Roman" w:hAnsi="Times New Roman" w:cs="Times New Roman"/>
@@ -381,7 +390,7 @@
           <w:sz w:val="24"/>
           <w:szCs w:val="24"/>
         </w:rPr>
-        <w:t>Late and Dynamic Binding</w:t>
+        <w:t>Overview</w:t>
       </w:r>
     </w:p>
     <w:p>
@@ -401,27 +410,15 @@
           <w:sz w:val="24"/>
           <w:szCs w:val="24"/>
         </w:rPr>
-        <w:t xml:space="preserve">Late Binding is the process of pausing or deferring the binding of a method call to its implementation until the system's runtime, meaning that method calls do not resolve at compilation but rather during actual run time. This type of binding allows for a significantly more flexible system design by allowing new classes and methods to compile fully before deciding how the system implements methods. </w:t>
-      </w:r>
-    </w:p>
-    <w:p>
-      <w:pPr>
-        <w:spacing w:after="0" w:line="480" w:lineRule="auto"/>
-        <w:ind w:firstLine="720"/>
-        <w:contextualSpacing/>
-        <w:rPr>
-          <w:rFonts w:ascii="Times New Roman" w:eastAsia="Times New Roman" w:hAnsi="Times New Roman" w:cs="Times New Roman"/>
-          <w:sz w:val="24"/>
-          <w:szCs w:val="24"/>
-        </w:rPr>
-      </w:pPr>
-      <w:r>
-        <w:rPr>
-          <w:rFonts w:ascii="Times New Roman" w:eastAsia="Times New Roman" w:hAnsi="Times New Roman" w:cs="Times New Roman"/>
-          <w:sz w:val="24"/>
-          <w:szCs w:val="24"/>
-        </w:rPr>
-        <w:t>Dynamic binding, also known as runtime binding, is one aspect of Late Binding that makes the runtime decision about which method to call based on the type of target object, which enables developers to create different implementations of a class, and with the use of override methods, define how that parent methods will behave on that object.</w:t>
+        <w:t>The Sequence Diagram to be analyzed represents the cycle of a patient making and attending an appointment at a hospital, specifically how the system handles this action. It begins with a patient requesting an appointment, then moves to the Doctor validating a date and time, then the patient attending the appointment and closing the action. Key actors in this sequence are the patient, an external entity, and the Appointment System, the Receptionist, and the Doctor, which are internal entities of the system. The diagram outlines messages between these entities, the activation, deactivation, and destruction of objects within the sequence, and notes that give further details on actions and system state</w:t>
+      </w:r>
+      <w:r>
+        <w:rPr>
+          <w:rFonts w:ascii="Times New Roman" w:eastAsia="Times New Roman" w:hAnsi="Times New Roman" w:cs="Times New Roman"/>
+          <w:sz w:val="24"/>
+          <w:szCs w:val="24"/>
+        </w:rPr>
+        <w:t>.</w:t>
       </w:r>
     </w:p>
     <w:p>
@@ -442,7 +439,7 @@
           <w:sz w:val="24"/>
           <w:szCs w:val="24"/>
         </w:rPr>
-        <w:t>Polymorphism Class Diagram Example</w:t>
+        <w:t>Actors</w:t>
       </w:r>
     </w:p>
     <w:p>
@@ -461,68 +458,43 @@
           <w:sz w:val="24"/>
           <w:szCs w:val="24"/>
         </w:rPr>
+        <w:t xml:space="preserve">The patient is an external entity that interacts with the system, represented by an Actor in the UML diagram. It is responsible for making an appointment with the Appointment System, checking the appointment details, visiting the hospital for the appointment, and finally checking out with the system. The Appointment System, Receptionist, and Doctor are each represented by objects within the diagram and are internal to the system. The Appointment System object is responsible for making and managing patient appointments, including receiving the appointment </w:t>
+      </w:r>
+      <w:r>
+        <w:rPr>
+          <w:rFonts w:ascii="Times New Roman" w:eastAsia="Times New Roman" w:hAnsi="Times New Roman" w:cs="Times New Roman"/>
+          <w:sz w:val="24"/>
+          <w:szCs w:val="24"/>
+        </w:rPr>
         <w:lastRenderedPageBreak/>
-        <w:t>In the example Polymorphism Class Diagram (Figure 1) and corresponding Pseudocode (Figure 2), the 'Garage' object can hold different vehicles, including 'Car', 'Motorcycle', and 'Bicycle'. The 'Vehicle' class is parent to each of these, and they all inherit its methods. The Pseudocode shows an example of adding the objects to the garage and then calling the move() method on each with a for</w:t>
-      </w:r>
-      <w:r>
-        <w:rPr>
-          <w:rFonts w:ascii="Times New Roman" w:eastAsia="Times New Roman" w:hAnsi="Times New Roman" w:cs="Times New Roman"/>
-          <w:sz w:val="24"/>
-          <w:szCs w:val="24"/>
-        </w:rPr>
-        <w:t>-</w:t>
-      </w:r>
-      <w:r>
-        <w:rPr>
-          <w:rFonts w:ascii="Times New Roman" w:eastAsia="Times New Roman" w:hAnsi="Times New Roman" w:cs="Times New Roman"/>
-          <w:sz w:val="24"/>
-          <w:szCs w:val="24"/>
-        </w:rPr>
-        <w:t xml:space="preserve">loop. Each vehicle has the move() method available as they are children of the 'Vehicle' class, but the 'Car' and 'Motorcycle' also contain variables that track their gas levels. In addition, the move() method is treated differently for each vehicle type. The 'Car' and 'Motorcycle' move() methods each return a new gas level to update that vehicle's gas after the movement. The 'Bicycle' class does not contain this return, as a bicycle does not use gas to move. When the system reaches the </w:t>
-      </w:r>
-      <w:proofErr w:type="gramStart"/>
-      <w:r>
-        <w:rPr>
-          <w:rFonts w:ascii="Times New Roman" w:eastAsia="Times New Roman" w:hAnsi="Times New Roman" w:cs="Times New Roman"/>
-          <w:sz w:val="24"/>
-          <w:szCs w:val="24"/>
-        </w:rPr>
-        <w:t>for</w:t>
-      </w:r>
-      <w:proofErr w:type="gramEnd"/>
-      <w:r>
-        <w:rPr>
-          <w:rFonts w:ascii="Times New Roman" w:eastAsia="Times New Roman" w:hAnsi="Times New Roman" w:cs="Times New Roman"/>
-          <w:sz w:val="24"/>
-          <w:szCs w:val="24"/>
-        </w:rPr>
-        <w:t>-</w:t>
-      </w:r>
-      <w:r>
-        <w:rPr>
-          <w:rFonts w:ascii="Times New Roman" w:eastAsia="Times New Roman" w:hAnsi="Times New Roman" w:cs="Times New Roman"/>
-          <w:sz w:val="24"/>
-          <w:szCs w:val="24"/>
-        </w:rPr>
-        <w:t xml:space="preserve">loop at runtime, it will simply call the </w:t>
-      </w:r>
-      <w:proofErr w:type="spellStart"/>
-      <w:r>
-        <w:rPr>
-          <w:rFonts w:ascii="Times New Roman" w:eastAsia="Times New Roman" w:hAnsi="Times New Roman" w:cs="Times New Roman"/>
-          <w:sz w:val="24"/>
-          <w:szCs w:val="24"/>
-        </w:rPr>
-        <w:t>vehicle.move</w:t>
-      </w:r>
-      <w:proofErr w:type="spellEnd"/>
-      <w:r>
-        <w:rPr>
-          <w:rFonts w:ascii="Times New Roman" w:eastAsia="Times New Roman" w:hAnsi="Times New Roman" w:cs="Times New Roman"/>
-          <w:sz w:val="24"/>
-          <w:szCs w:val="24"/>
-        </w:rPr>
-        <w:t>() method for each object. With Polymorphism, and because of the Dynamic Binding, the system will know that it must return the new gas level when it calls this method on a 'Car' or 'Motorcycle'. When it calls it on the 'Bicycle' it is calling it on a vehicle that does not return a gas level, even though the move() method is explicitly being called from the 'Vehicle' class, not from each separate subclass.</w:t>
+        <w:t xml:space="preserve">request, getting validation on doctor availability, creating the appointment record, setting a reminder for the patient, and finally completing patient checkout. The Receptionist is responsible for receiving a request for date time validation from the Appointment System, validating it with the Doctor, then closing the patient's appointment on checkout. The Doctor is responsible for confirming their availability for the appointment and treating the patient. </w:t>
+      </w:r>
+    </w:p>
+    <w:p>
+      <w:pPr>
+        <w:spacing w:after="0" w:line="480" w:lineRule="auto"/>
+        <w:ind w:firstLine="720"/>
+        <w:rPr>
+          <w:rFonts w:ascii="Times New Roman" w:eastAsia="Times New Roman" w:hAnsi="Times New Roman" w:cs="Times New Roman"/>
+          <w:sz w:val="24"/>
+          <w:szCs w:val="24"/>
+        </w:rPr>
+      </w:pPr>
+      <w:r>
+        <w:rPr>
+          <w:rFonts w:ascii="Times New Roman" w:eastAsia="Times New Roman" w:hAnsi="Times New Roman" w:cs="Times New Roman"/>
+          <w:sz w:val="24"/>
+          <w:szCs w:val="24"/>
+        </w:rPr>
+        <w:t>The Doctor and Receptionist are meant to perform further actions with other patients and will be deactivated but not destroyed. The Appointment System and Patient have completed their functions and are destroyed upon completion of checkout. If the appointment system is required again for another patient, the system must call a new instance, as a different patient should not have access to the appointments and records of the previous patient</w:t>
+      </w:r>
+      <w:r>
+        <w:rPr>
+          <w:rFonts w:ascii="Times New Roman" w:eastAsia="Times New Roman" w:hAnsi="Times New Roman" w:cs="Times New Roman"/>
+          <w:sz w:val="24"/>
+          <w:szCs w:val="24"/>
+        </w:rPr>
+        <w:t>.</w:t>
       </w:r>
     </w:p>
     <w:p>
@@ -544,6 +516,219 @@
           <w:sz w:val="24"/>
           <w:szCs w:val="24"/>
         </w:rPr>
+        <w:t>Messages</w:t>
+      </w:r>
+    </w:p>
+    <w:p>
+      <w:pPr>
+        <w:spacing w:after="0" w:line="480" w:lineRule="auto"/>
+        <w:rPr>
+          <w:rFonts w:ascii="Times New Roman" w:eastAsia="Times New Roman" w:hAnsi="Times New Roman" w:cs="Times New Roman"/>
+          <w:sz w:val="24"/>
+          <w:szCs w:val="24"/>
+        </w:rPr>
+      </w:pPr>
+      <w:r>
+        <w:rPr>
+          <w:rFonts w:ascii="Times New Roman" w:eastAsia="Times New Roman" w:hAnsi="Times New Roman" w:cs="Times New Roman"/>
+          <w:sz w:val="24"/>
+          <w:szCs w:val="24"/>
+        </w:rPr>
+        <w:tab/>
+      </w:r>
+      <w:r>
+        <w:rPr>
+          <w:rFonts w:ascii="Times New Roman" w:eastAsia="Times New Roman" w:hAnsi="Times New Roman" w:cs="Times New Roman"/>
+          <w:sz w:val="24"/>
+          <w:szCs w:val="24"/>
+        </w:rPr>
+        <w:t>Arrows between entities represent messages sent between them. Synchronous messages, like '</w:t>
+      </w:r>
+      <w:proofErr w:type="spellStart"/>
+      <w:r>
+        <w:rPr>
+          <w:rFonts w:ascii="Times New Roman" w:eastAsia="Times New Roman" w:hAnsi="Times New Roman" w:cs="Times New Roman"/>
+          <w:sz w:val="24"/>
+          <w:szCs w:val="24"/>
+        </w:rPr>
+        <w:t>requestAppointment</w:t>
+      </w:r>
+      <w:proofErr w:type="spellEnd"/>
+      <w:r>
+        <w:rPr>
+          <w:rFonts w:ascii="Times New Roman" w:eastAsia="Times New Roman" w:hAnsi="Times New Roman" w:cs="Times New Roman"/>
+          <w:sz w:val="24"/>
+          <w:szCs w:val="24"/>
+        </w:rPr>
+        <w:t>(</w:t>
+      </w:r>
+      <w:proofErr w:type="spellStart"/>
+      <w:r>
+        <w:rPr>
+          <w:rFonts w:ascii="Times New Roman" w:eastAsia="Times New Roman" w:hAnsi="Times New Roman" w:cs="Times New Roman"/>
+          <w:sz w:val="24"/>
+          <w:szCs w:val="24"/>
+        </w:rPr>
+        <w:t>doctorId</w:t>
+      </w:r>
+      <w:proofErr w:type="spellEnd"/>
+      <w:r>
+        <w:rPr>
+          <w:rFonts w:ascii="Times New Roman" w:eastAsia="Times New Roman" w:hAnsi="Times New Roman" w:cs="Times New Roman"/>
+          <w:sz w:val="24"/>
+          <w:szCs w:val="24"/>
+        </w:rPr>
+        <w:t xml:space="preserve">, </w:t>
+      </w:r>
+      <w:proofErr w:type="spellStart"/>
+      <w:r>
+        <w:rPr>
+          <w:rFonts w:ascii="Times New Roman" w:eastAsia="Times New Roman" w:hAnsi="Times New Roman" w:cs="Times New Roman"/>
+          <w:sz w:val="24"/>
+          <w:szCs w:val="24"/>
+        </w:rPr>
+        <w:t>dateTime</w:t>
+      </w:r>
+      <w:proofErr w:type="spellEnd"/>
+      <w:r>
+        <w:rPr>
+          <w:rFonts w:ascii="Times New Roman" w:eastAsia="Times New Roman" w:hAnsi="Times New Roman" w:cs="Times New Roman"/>
+          <w:sz w:val="24"/>
+          <w:szCs w:val="24"/>
+        </w:rPr>
+        <w:t xml:space="preserve">)' indicate a direct call from the patient to the Appointment System, which will not proceed until a response is received. This visualizes the direction of information flow and dependency between objects. The patient (sender) expects a response before continuing with other actions. </w:t>
+      </w:r>
+    </w:p>
+    <w:p>
+      <w:pPr>
+        <w:spacing w:after="0" w:line="480" w:lineRule="auto"/>
+        <w:ind w:firstLine="720"/>
+        <w:rPr>
+          <w:rFonts w:ascii="Times New Roman" w:eastAsia="Times New Roman" w:hAnsi="Times New Roman" w:cs="Times New Roman"/>
+          <w:sz w:val="24"/>
+          <w:szCs w:val="24"/>
+        </w:rPr>
+      </w:pPr>
+      <w:r>
+        <w:rPr>
+          <w:rFonts w:ascii="Times New Roman" w:eastAsia="Times New Roman" w:hAnsi="Times New Roman" w:cs="Times New Roman"/>
+          <w:sz w:val="24"/>
+          <w:szCs w:val="24"/>
+        </w:rPr>
+        <w:t>This system also includes method calls as messages, as well as self-messages. The message '</w:t>
+      </w:r>
+      <w:proofErr w:type="spellStart"/>
+      <w:r>
+        <w:rPr>
+          <w:rFonts w:ascii="Times New Roman" w:eastAsia="Times New Roman" w:hAnsi="Times New Roman" w:cs="Times New Roman"/>
+          <w:sz w:val="24"/>
+          <w:szCs w:val="24"/>
+        </w:rPr>
+        <w:t>returnConfirmation</w:t>
+      </w:r>
+      <w:proofErr w:type="spellEnd"/>
+      <w:r>
+        <w:rPr>
+          <w:rFonts w:ascii="Times New Roman" w:eastAsia="Times New Roman" w:hAnsi="Times New Roman" w:cs="Times New Roman"/>
+          <w:sz w:val="24"/>
+          <w:szCs w:val="24"/>
+        </w:rPr>
+        <w:t xml:space="preserve">()' is a method call where the appointment system returns a confirmation to the patient that their appointment is successfully booked. The Appointment System calling </w:t>
+      </w:r>
+      <w:proofErr w:type="spellStart"/>
+      <w:r>
+        <w:rPr>
+          <w:rFonts w:ascii="Times New Roman" w:eastAsia="Times New Roman" w:hAnsi="Times New Roman" w:cs="Times New Roman"/>
+          <w:sz w:val="24"/>
+          <w:szCs w:val="24"/>
+        </w:rPr>
+        <w:t>createRecord</w:t>
+      </w:r>
+      <w:proofErr w:type="spellEnd"/>
+      <w:r>
+        <w:rPr>
+          <w:rFonts w:ascii="Times New Roman" w:eastAsia="Times New Roman" w:hAnsi="Times New Roman" w:cs="Times New Roman"/>
+          <w:sz w:val="24"/>
+          <w:szCs w:val="24"/>
+        </w:rPr>
+        <w:t xml:space="preserve">() is a self-message method call instructing the Appointment System to create an appointment patient record for the patient during the initial booking phase. </w:t>
+      </w:r>
+    </w:p>
+    <w:p>
+      <w:pPr>
+        <w:spacing w:after="0" w:line="480" w:lineRule="auto"/>
+        <w:rPr>
+          <w:rFonts w:ascii="Times New Roman" w:eastAsia="Times New Roman" w:hAnsi="Times New Roman" w:cs="Times New Roman"/>
+          <w:sz w:val="24"/>
+          <w:szCs w:val="24"/>
+        </w:rPr>
+      </w:pPr>
+    </w:p>
+    <w:p>
+      <w:pPr>
+        <w:spacing w:after="0" w:line="480" w:lineRule="auto"/>
+        <w:ind w:firstLine="720"/>
+        <w:rPr>
+          <w:rFonts w:ascii="Times New Roman" w:eastAsia="Times New Roman" w:hAnsi="Times New Roman" w:cs="Times New Roman"/>
+          <w:sz w:val="24"/>
+          <w:szCs w:val="24"/>
+        </w:rPr>
+      </w:pPr>
+      <w:r>
+        <w:rPr>
+          <w:rFonts w:ascii="Times New Roman" w:eastAsia="Times New Roman" w:hAnsi="Times New Roman" w:cs="Times New Roman"/>
+          <w:sz w:val="24"/>
+          <w:szCs w:val="24"/>
+        </w:rPr>
+        <w:lastRenderedPageBreak/>
+        <w:t>Asynchronous messages, represented with dashed lines, do not impede the sender's execution of other actions. The '</w:t>
+      </w:r>
+      <w:proofErr w:type="spellStart"/>
+      <w:r>
+        <w:rPr>
+          <w:rFonts w:ascii="Times New Roman" w:eastAsia="Times New Roman" w:hAnsi="Times New Roman" w:cs="Times New Roman"/>
+          <w:sz w:val="24"/>
+          <w:szCs w:val="24"/>
+        </w:rPr>
+        <w:t>sendReminder</w:t>
+      </w:r>
+      <w:proofErr w:type="spellEnd"/>
+      <w:r>
+        <w:rPr>
+          <w:rFonts w:ascii="Times New Roman" w:eastAsia="Times New Roman" w:hAnsi="Times New Roman" w:cs="Times New Roman"/>
+          <w:sz w:val="24"/>
+          <w:szCs w:val="24"/>
+        </w:rPr>
+        <w:t>()' message is asynchronous, where the Appointment System can send these messages and continue with other operations required, as a return message is not required for other operations</w:t>
+      </w:r>
+      <w:r>
+        <w:rPr>
+          <w:rFonts w:ascii="Times New Roman" w:eastAsia="Times New Roman" w:hAnsi="Times New Roman" w:cs="Times New Roman"/>
+          <w:sz w:val="24"/>
+          <w:szCs w:val="24"/>
+        </w:rPr>
+        <w:t>.</w:t>
+      </w:r>
+    </w:p>
+    <w:p>
+      <w:pPr>
+        <w:spacing w:after="0" w:line="480" w:lineRule="auto"/>
+        <w:rPr>
+          <w:rFonts w:ascii="Times New Roman" w:eastAsia="Times New Roman" w:hAnsi="Times New Roman" w:cs="Times New Roman"/>
+          <w:b/>
+          <w:bCs/>
+          <w:sz w:val="24"/>
+          <w:szCs w:val="24"/>
+        </w:rPr>
+      </w:pPr>
+      <w:r>
+        <w:rPr>
+          <w:rFonts w:ascii="Times New Roman" w:eastAsia="Times New Roman" w:hAnsi="Times New Roman" w:cs="Times New Roman"/>
+          <w:b/>
+          <w:bCs/>
+          <w:sz w:val="24"/>
+          <w:szCs w:val="24"/>
+        </w:rPr>
         <w:t>Figure 1</w:t>
       </w:r>
     </w:p>
@@ -562,7 +747,15 @@
           <w:sz w:val="24"/>
           <w:szCs w:val="24"/>
         </w:rPr>
-        <w:t>Polymorphism Class Diagram</w:t>
+        <w:t>Sequence</w:t>
+      </w:r>
+      <w:r>
+        <w:rPr>
+          <w:rFonts w:ascii="Times New Roman" w:eastAsia="Times New Roman" w:hAnsi="Times New Roman" w:cs="Times New Roman"/>
+          <w:sz w:val="24"/>
+          <w:szCs w:val="24"/>
+        </w:rPr>
+        <w:t xml:space="preserve"> Class Diagram</w:t>
       </w:r>
     </w:p>
     <w:p>
@@ -570,22 +763,43 @@
         <w:spacing w:after="0" w:line="480" w:lineRule="auto"/>
         <w:rPr>
           <w:rFonts w:ascii="Times New Roman" w:eastAsia="Times New Roman" w:hAnsi="Times New Roman" w:cs="Times New Roman"/>
-          <w:sz w:val="24"/>
-          <w:szCs w:val="24"/>
-        </w:rPr>
-      </w:pPr>
-      <w:r>
-        <w:rPr>
-          <w:rFonts w:ascii="Times New Roman" w:eastAsia="Times New Roman" w:hAnsi="Times New Roman" w:cs="Times New Roman"/>
-          <w:noProof/>
+          <w:i/>
+          <w:iCs/>
+          <w:sz w:val="24"/>
+          <w:szCs w:val="24"/>
+        </w:rPr>
+      </w:pPr>
+      <w:r>
+        <w:rPr>
+          <w:rFonts w:ascii="Times New Roman" w:eastAsia="Times New Roman" w:hAnsi="Times New Roman" w:cs="Times New Roman"/>
+          <w:i/>
+          <w:iCs/>
+          <w:sz w:val="24"/>
+          <w:szCs w:val="24"/>
+        </w:rPr>
+        <w:t>Hospital Management System Appointment Sequence:</w:t>
+      </w:r>
+    </w:p>
+    <w:p>
+      <w:pPr>
+        <w:spacing w:after="0" w:line="480" w:lineRule="auto"/>
+        <w:rPr>
+          <w:rFonts w:ascii="Times New Roman" w:eastAsia="Times New Roman" w:hAnsi="Times New Roman" w:cs="Times New Roman"/>
+          <w:sz w:val="24"/>
+          <w:szCs w:val="24"/>
+        </w:rPr>
+      </w:pPr>
+      <w:r>
+        <w:rPr>
+          <w:rFonts w:ascii="Times New Roman" w:eastAsia="Times New Roman" w:hAnsi="Times New Roman" w:cs="Times New Roman"/>
           <w:sz w:val="24"/>
           <w:szCs w:val="24"/>
         </w:rPr>
         <w:drawing>
-          <wp:inline distT="0" distB="0" distL="0" distR="0" wp14:anchorId="6BF13E6D" wp14:editId="5B9BBAFD">
-            <wp:extent cx="3358836" cy="2267215"/>
-            <wp:effectExtent l="0" t="0" r="0" b="0"/>
-            <wp:docPr id="1437785462" name="Picture 2" descr="A screenshot of a computer&#10;&#10;Description automatically generated"/>
+          <wp:inline distT="0" distB="0" distL="0" distR="0" wp14:anchorId="4CBA66AB" wp14:editId="48CD598B">
+            <wp:extent cx="2837481" cy="3910988"/>
+            <wp:effectExtent l="0" t="0" r="1270" b="0"/>
+            <wp:docPr id="75790739" name="Picture 1" descr="A screenshot of a computer screen&#10;&#10;Description automatically generated"/>
             <wp:cNvGraphicFramePr>
               <a:graphicFrameLocks xmlns:a="http://schemas.openxmlformats.org/drawingml/2006/main" noChangeAspect="1"/>
             </wp:cNvGraphicFramePr>
@@ -593,7 +807,7 @@
               <a:graphicData uri="http://schemas.openxmlformats.org/drawingml/2006/picture">
                 <pic:pic xmlns:pic="http://schemas.openxmlformats.org/drawingml/2006/picture">
                   <pic:nvPicPr>
-                    <pic:cNvPr id="1437785462" name="Picture 2" descr="A screenshot of a computer&#10;&#10;Description automatically generated"/>
+                    <pic:cNvPr id="75790739" name="Picture 1" descr="A screenshot of a computer screen&#10;&#10;Description automatically generated"/>
                     <pic:cNvPicPr/>
                   </pic:nvPicPr>
                   <pic:blipFill>
@@ -605,7 +819,7 @@
                   <pic:spPr>
                     <a:xfrm>
                       <a:off x="0" y="0"/>
-                      <a:ext cx="3377566" cy="2279857"/>
+                      <a:ext cx="2876479" cy="3964740"/>
                     </a:xfrm>
                     <a:prstGeom prst="rect">
                       <a:avLst/>
@@ -623,6 +837,16 @@
         <w:spacing w:after="0" w:line="480" w:lineRule="auto"/>
         <w:rPr>
           <w:rFonts w:ascii="Times New Roman" w:eastAsia="Times New Roman" w:hAnsi="Times New Roman" w:cs="Times New Roman"/>
+          <w:sz w:val="24"/>
+          <w:szCs w:val="24"/>
+        </w:rPr>
+      </w:pPr>
+    </w:p>
+    <w:p>
+      <w:pPr>
+        <w:spacing w:after="0" w:line="480" w:lineRule="auto"/>
+        <w:rPr>
+          <w:rFonts w:ascii="Times New Roman" w:eastAsia="Times New Roman" w:hAnsi="Times New Roman" w:cs="Times New Roman"/>
           <w:b/>
           <w:bCs/>
           <w:sz w:val="24"/>
@@ -637,281 +861,1535 @@
           <w:sz w:val="24"/>
           <w:szCs w:val="24"/>
         </w:rPr>
+        <w:t>Figure 2</w:t>
+      </w:r>
+    </w:p>
+    <w:p>
+      <w:pPr>
+        <w:spacing w:after="0" w:line="480" w:lineRule="auto"/>
+        <w:rPr>
+          <w:rFonts w:ascii="Times New Roman" w:eastAsia="Times New Roman" w:hAnsi="Times New Roman" w:cs="Times New Roman"/>
+          <w:sz w:val="24"/>
+          <w:szCs w:val="24"/>
+        </w:rPr>
+      </w:pPr>
+      <w:r>
+        <w:rPr>
+          <w:rFonts w:ascii="Times New Roman" w:eastAsia="Times New Roman" w:hAnsi="Times New Roman" w:cs="Times New Roman"/>
+          <w:sz w:val="24"/>
+          <w:szCs w:val="24"/>
+        </w:rPr>
+        <w:t>Sequence</w:t>
+      </w:r>
+      <w:r>
+        <w:rPr>
+          <w:rFonts w:ascii="Times New Roman" w:eastAsia="Times New Roman" w:hAnsi="Times New Roman" w:cs="Times New Roman"/>
+          <w:sz w:val="24"/>
+          <w:szCs w:val="24"/>
+        </w:rPr>
+        <w:t xml:space="preserve"> Class Pseudocode</w:t>
+      </w:r>
+    </w:p>
+    <w:p>
+      <w:pPr>
+        <w:spacing w:after="0" w:line="240" w:lineRule="auto"/>
+        <w:ind w:firstLine="720"/>
+        <w:rPr>
+          <w:rFonts w:ascii="Times New Roman" w:eastAsia="Times New Roman" w:hAnsi="Times New Roman" w:cs="Times New Roman"/>
+          <w:sz w:val="20"/>
+          <w:szCs w:val="20"/>
+        </w:rPr>
+      </w:pPr>
+    </w:p>
+    <w:p>
+      <w:pPr>
+        <w:spacing w:after="0" w:line="240" w:lineRule="auto"/>
+        <w:ind w:firstLine="720"/>
+        <w:rPr>
+          <w:rFonts w:ascii="Times New Roman" w:eastAsia="Times New Roman" w:hAnsi="Times New Roman" w:cs="Times New Roman"/>
+          <w:sz w:val="20"/>
+          <w:szCs w:val="20"/>
+        </w:rPr>
+      </w:pPr>
+      <w:r>
+        <w:rPr>
+          <w:rFonts w:ascii="Times New Roman" w:eastAsia="Times New Roman" w:hAnsi="Times New Roman" w:cs="Times New Roman"/>
+          <w:sz w:val="20"/>
+          <w:szCs w:val="20"/>
+        </w:rPr>
+        <w:t>// Actor: Patient</w:t>
+      </w:r>
+    </w:p>
+    <w:p>
+      <w:pPr>
+        <w:spacing w:after="0" w:line="240" w:lineRule="auto"/>
+        <w:ind w:firstLine="720"/>
+        <w:rPr>
+          <w:rFonts w:ascii="Times New Roman" w:eastAsia="Times New Roman" w:hAnsi="Times New Roman" w:cs="Times New Roman"/>
+          <w:sz w:val="20"/>
+          <w:szCs w:val="20"/>
+        </w:rPr>
+      </w:pPr>
+    </w:p>
+    <w:p>
+      <w:pPr>
+        <w:spacing w:after="0" w:line="240" w:lineRule="auto"/>
+        <w:ind w:firstLine="720"/>
+        <w:rPr>
+          <w:rFonts w:ascii="Times New Roman" w:eastAsia="Times New Roman" w:hAnsi="Times New Roman" w:cs="Times New Roman"/>
+          <w:sz w:val="20"/>
+          <w:szCs w:val="20"/>
+        </w:rPr>
+      </w:pPr>
+      <w:r>
+        <w:rPr>
+          <w:rFonts w:ascii="Times New Roman" w:eastAsia="Times New Roman" w:hAnsi="Times New Roman" w:cs="Times New Roman"/>
+          <w:sz w:val="20"/>
+          <w:szCs w:val="20"/>
+        </w:rPr>
+        <w:t>// Patient wants to book an appointment</w:t>
+      </w:r>
+    </w:p>
+    <w:p>
+      <w:pPr>
+        <w:spacing w:after="0" w:line="240" w:lineRule="auto"/>
+        <w:ind w:firstLine="720"/>
+        <w:rPr>
+          <w:rFonts w:ascii="Times New Roman" w:eastAsia="Times New Roman" w:hAnsi="Times New Roman" w:cs="Times New Roman"/>
+          <w:sz w:val="20"/>
+          <w:szCs w:val="20"/>
+        </w:rPr>
+      </w:pPr>
+      <w:r>
+        <w:rPr>
+          <w:rFonts w:ascii="Times New Roman" w:eastAsia="Times New Roman" w:hAnsi="Times New Roman" w:cs="Times New Roman"/>
+          <w:sz w:val="20"/>
+          <w:szCs w:val="20"/>
+        </w:rPr>
         <w:lastRenderedPageBreak/>
-        <w:t>Figure 2</w:t>
-      </w:r>
-    </w:p>
-    <w:p>
-      <w:pPr>
-        <w:spacing w:after="0" w:line="480" w:lineRule="auto"/>
-        <w:rPr>
-          <w:rFonts w:ascii="Times New Roman" w:eastAsia="Times New Roman" w:hAnsi="Times New Roman" w:cs="Times New Roman"/>
-          <w:sz w:val="24"/>
-          <w:szCs w:val="24"/>
-        </w:rPr>
-      </w:pPr>
-      <w:r>
-        <w:rPr>
-          <w:rFonts w:ascii="Times New Roman" w:eastAsia="Times New Roman" w:hAnsi="Times New Roman" w:cs="Times New Roman"/>
-          <w:sz w:val="24"/>
-          <w:szCs w:val="24"/>
-        </w:rPr>
-        <w:t>Polymorphism Class Pseudocode</w:t>
-      </w:r>
-    </w:p>
-    <w:p>
-      <w:pPr>
-        <w:spacing w:after="0" w:line="240" w:lineRule="auto"/>
-        <w:ind w:firstLine="720"/>
-        <w:rPr>
-          <w:rFonts w:ascii="Times New Roman" w:eastAsia="Times New Roman" w:hAnsi="Times New Roman" w:cs="Times New Roman"/>
-          <w:sz w:val="24"/>
-          <w:szCs w:val="24"/>
-        </w:rPr>
-      </w:pPr>
-    </w:p>
-    <w:p>
-      <w:pPr>
-        <w:spacing w:after="0" w:line="240" w:lineRule="auto"/>
-        <w:ind w:firstLine="720"/>
-        <w:rPr>
-          <w:rFonts w:ascii="Times New Roman" w:eastAsia="Times New Roman" w:hAnsi="Times New Roman" w:cs="Times New Roman"/>
-          <w:sz w:val="24"/>
-          <w:szCs w:val="24"/>
-        </w:rPr>
-      </w:pPr>
-      <w:r>
-        <w:rPr>
-          <w:rFonts w:ascii="Times New Roman" w:eastAsia="Times New Roman" w:hAnsi="Times New Roman" w:cs="Times New Roman"/>
-          <w:sz w:val="24"/>
-          <w:szCs w:val="24"/>
-        </w:rPr>
-        <w:t xml:space="preserve">Garage </w:t>
+        <w:t>Patient {</w:t>
+      </w:r>
+    </w:p>
+    <w:p>
+      <w:pPr>
+        <w:spacing w:after="0" w:line="240" w:lineRule="auto"/>
+        <w:ind w:firstLine="720"/>
+        <w:rPr>
+          <w:rFonts w:ascii="Times New Roman" w:eastAsia="Times New Roman" w:hAnsi="Times New Roman" w:cs="Times New Roman"/>
+          <w:sz w:val="20"/>
+          <w:szCs w:val="20"/>
+        </w:rPr>
+      </w:pPr>
+      <w:r>
+        <w:rPr>
+          <w:rFonts w:ascii="Times New Roman" w:eastAsia="Times New Roman" w:hAnsi="Times New Roman" w:cs="Times New Roman"/>
+          <w:sz w:val="20"/>
+          <w:szCs w:val="20"/>
+        </w:rPr>
+        <w:t xml:space="preserve">    </w:t>
       </w:r>
       <w:proofErr w:type="spellStart"/>
       <w:r>
         <w:rPr>
           <w:rFonts w:ascii="Times New Roman" w:eastAsia="Times New Roman" w:hAnsi="Times New Roman" w:cs="Times New Roman"/>
-          <w:sz w:val="24"/>
-          <w:szCs w:val="24"/>
-        </w:rPr>
-        <w:t>myGarage</w:t>
+          <w:sz w:val="20"/>
+          <w:szCs w:val="20"/>
+        </w:rPr>
+        <w:t>doctorId</w:t>
       </w:r>
       <w:proofErr w:type="spellEnd"/>
       <w:r>
         <w:rPr>
           <w:rFonts w:ascii="Times New Roman" w:eastAsia="Times New Roman" w:hAnsi="Times New Roman" w:cs="Times New Roman"/>
-          <w:sz w:val="24"/>
-          <w:szCs w:val="24"/>
-        </w:rPr>
-        <w:t xml:space="preserve"> = new Garage();</w:t>
-      </w:r>
-    </w:p>
-    <w:p>
-      <w:pPr>
-        <w:spacing w:after="0" w:line="240" w:lineRule="auto"/>
-        <w:ind w:firstLine="720"/>
-        <w:rPr>
-          <w:rFonts w:ascii="Times New Roman" w:eastAsia="Times New Roman" w:hAnsi="Times New Roman" w:cs="Times New Roman"/>
-          <w:sz w:val="24"/>
-          <w:szCs w:val="24"/>
-        </w:rPr>
-      </w:pPr>
+          <w:sz w:val="20"/>
+          <w:szCs w:val="20"/>
+        </w:rPr>
+        <w:t xml:space="preserve"> = </w:t>
+      </w:r>
       <w:proofErr w:type="spellStart"/>
       <w:r>
         <w:rPr>
           <w:rFonts w:ascii="Times New Roman" w:eastAsia="Times New Roman" w:hAnsi="Times New Roman" w:cs="Times New Roman"/>
-          <w:sz w:val="24"/>
-          <w:szCs w:val="24"/>
-        </w:rPr>
-        <w:t>myGarage.addVehicle</w:t>
+          <w:sz w:val="20"/>
+          <w:szCs w:val="20"/>
+        </w:rPr>
+        <w:t>getDoctorId</w:t>
       </w:r>
       <w:proofErr w:type="spellEnd"/>
       <w:r>
         <w:rPr>
           <w:rFonts w:ascii="Times New Roman" w:eastAsia="Times New Roman" w:hAnsi="Times New Roman" w:cs="Times New Roman"/>
-          <w:sz w:val="24"/>
-          <w:szCs w:val="24"/>
-        </w:rPr>
-        <w:t>(new Car());</w:t>
-      </w:r>
-    </w:p>
-    <w:p>
-      <w:pPr>
-        <w:spacing w:after="0" w:line="240" w:lineRule="auto"/>
-        <w:ind w:firstLine="720"/>
-        <w:rPr>
-          <w:rFonts w:ascii="Times New Roman" w:eastAsia="Times New Roman" w:hAnsi="Times New Roman" w:cs="Times New Roman"/>
-          <w:sz w:val="24"/>
-          <w:szCs w:val="24"/>
-        </w:rPr>
-      </w:pPr>
+          <w:sz w:val="20"/>
+          <w:szCs w:val="20"/>
+        </w:rPr>
+        <w:t>()</w:t>
+      </w:r>
+    </w:p>
+    <w:p>
+      <w:pPr>
+        <w:spacing w:after="0" w:line="240" w:lineRule="auto"/>
+        <w:ind w:firstLine="720"/>
+        <w:rPr>
+          <w:rFonts w:ascii="Times New Roman" w:eastAsia="Times New Roman" w:hAnsi="Times New Roman" w:cs="Times New Roman"/>
+          <w:sz w:val="20"/>
+          <w:szCs w:val="20"/>
+        </w:rPr>
+      </w:pPr>
+      <w:r>
+        <w:rPr>
+          <w:rFonts w:ascii="Times New Roman" w:eastAsia="Times New Roman" w:hAnsi="Times New Roman" w:cs="Times New Roman"/>
+          <w:sz w:val="20"/>
+          <w:szCs w:val="20"/>
+        </w:rPr>
+        <w:t xml:space="preserve">    datetime = </w:t>
+      </w:r>
       <w:proofErr w:type="spellStart"/>
       <w:r>
         <w:rPr>
           <w:rFonts w:ascii="Times New Roman" w:eastAsia="Times New Roman" w:hAnsi="Times New Roman" w:cs="Times New Roman"/>
-          <w:sz w:val="24"/>
-          <w:szCs w:val="24"/>
-        </w:rPr>
-        <w:t>myGarage.addVehicle</w:t>
+          <w:sz w:val="20"/>
+          <w:szCs w:val="20"/>
+        </w:rPr>
+        <w:t>getDatetime</w:t>
       </w:r>
       <w:proofErr w:type="spellEnd"/>
       <w:r>
         <w:rPr>
           <w:rFonts w:ascii="Times New Roman" w:eastAsia="Times New Roman" w:hAnsi="Times New Roman" w:cs="Times New Roman"/>
-          <w:sz w:val="24"/>
-          <w:szCs w:val="24"/>
-        </w:rPr>
-        <w:t>(new Motorcycle());</w:t>
-      </w:r>
-    </w:p>
-    <w:p>
-      <w:pPr>
-        <w:spacing w:after="0" w:line="240" w:lineRule="auto"/>
-        <w:ind w:firstLine="720"/>
-        <w:rPr>
-          <w:rFonts w:ascii="Times New Roman" w:eastAsia="Times New Roman" w:hAnsi="Times New Roman" w:cs="Times New Roman"/>
-          <w:sz w:val="24"/>
-          <w:szCs w:val="24"/>
-        </w:rPr>
-      </w:pPr>
+          <w:sz w:val="20"/>
+          <w:szCs w:val="20"/>
+        </w:rPr>
+        <w:t>()</w:t>
+      </w:r>
+    </w:p>
+    <w:p>
+      <w:pPr>
+        <w:spacing w:after="0" w:line="240" w:lineRule="auto"/>
+        <w:ind w:firstLine="720"/>
+        <w:rPr>
+          <w:rFonts w:ascii="Times New Roman" w:eastAsia="Times New Roman" w:hAnsi="Times New Roman" w:cs="Times New Roman"/>
+          <w:sz w:val="20"/>
+          <w:szCs w:val="20"/>
+        </w:rPr>
+      </w:pPr>
+    </w:p>
+    <w:p>
+      <w:pPr>
+        <w:spacing w:after="0" w:line="240" w:lineRule="auto"/>
+        <w:ind w:firstLine="720"/>
+        <w:rPr>
+          <w:rFonts w:ascii="Times New Roman" w:eastAsia="Times New Roman" w:hAnsi="Times New Roman" w:cs="Times New Roman"/>
+          <w:sz w:val="20"/>
+          <w:szCs w:val="20"/>
+        </w:rPr>
+      </w:pPr>
+      <w:r>
+        <w:rPr>
+          <w:rFonts w:ascii="Times New Roman" w:eastAsia="Times New Roman" w:hAnsi="Times New Roman" w:cs="Times New Roman"/>
+          <w:sz w:val="20"/>
+          <w:szCs w:val="20"/>
+        </w:rPr>
+        <w:t xml:space="preserve">    // Request appointment from the system</w:t>
+      </w:r>
+    </w:p>
+    <w:p>
+      <w:pPr>
+        <w:spacing w:after="0" w:line="240" w:lineRule="auto"/>
+        <w:ind w:firstLine="720"/>
+        <w:rPr>
+          <w:rFonts w:ascii="Times New Roman" w:eastAsia="Times New Roman" w:hAnsi="Times New Roman" w:cs="Times New Roman"/>
+          <w:sz w:val="20"/>
+          <w:szCs w:val="20"/>
+        </w:rPr>
+      </w:pPr>
+      <w:r>
+        <w:rPr>
+          <w:rFonts w:ascii="Times New Roman" w:eastAsia="Times New Roman" w:hAnsi="Times New Roman" w:cs="Times New Roman"/>
+          <w:sz w:val="20"/>
+          <w:szCs w:val="20"/>
+        </w:rPr>
+        <w:t xml:space="preserve">    </w:t>
+      </w:r>
       <w:proofErr w:type="spellStart"/>
       <w:r>
         <w:rPr>
           <w:rFonts w:ascii="Times New Roman" w:eastAsia="Times New Roman" w:hAnsi="Times New Roman" w:cs="Times New Roman"/>
-          <w:sz w:val="24"/>
-          <w:szCs w:val="24"/>
-        </w:rPr>
-        <w:t>myGarage.addVehicle</w:t>
+          <w:sz w:val="20"/>
+          <w:szCs w:val="20"/>
+        </w:rPr>
+        <w:t>AppointmentSystem.requestAppointment</w:t>
       </w:r>
       <w:proofErr w:type="spellEnd"/>
       <w:r>
         <w:rPr>
           <w:rFonts w:ascii="Times New Roman" w:eastAsia="Times New Roman" w:hAnsi="Times New Roman" w:cs="Times New Roman"/>
-          <w:sz w:val="24"/>
-          <w:szCs w:val="24"/>
-        </w:rPr>
-        <w:t>(new Bicycle());</w:t>
-      </w:r>
-    </w:p>
-    <w:p>
-      <w:pPr>
-        <w:spacing w:after="0" w:line="240" w:lineRule="auto"/>
-        <w:ind w:firstLine="720"/>
-        <w:rPr>
-          <w:rFonts w:ascii="Times New Roman" w:eastAsia="Times New Roman" w:hAnsi="Times New Roman" w:cs="Times New Roman"/>
-          <w:sz w:val="24"/>
-          <w:szCs w:val="24"/>
-        </w:rPr>
-      </w:pPr>
-    </w:p>
-    <w:p>
-      <w:pPr>
-        <w:spacing w:after="0" w:line="240" w:lineRule="auto"/>
-        <w:ind w:firstLine="720"/>
-        <w:rPr>
-          <w:rFonts w:ascii="Times New Roman" w:eastAsia="Times New Roman" w:hAnsi="Times New Roman" w:cs="Times New Roman"/>
-          <w:sz w:val="24"/>
-          <w:szCs w:val="24"/>
-        </w:rPr>
-      </w:pPr>
-      <w:r>
-        <w:rPr>
-          <w:rFonts w:ascii="Times New Roman" w:eastAsia="Times New Roman" w:hAnsi="Times New Roman" w:cs="Times New Roman"/>
-          <w:sz w:val="24"/>
-          <w:szCs w:val="24"/>
-        </w:rPr>
-        <w:t xml:space="preserve">for (Vehicle </w:t>
+          <w:sz w:val="20"/>
+          <w:szCs w:val="20"/>
+        </w:rPr>
+        <w:t>(</w:t>
       </w:r>
       <w:proofErr w:type="spellStart"/>
       <w:r>
         <w:rPr>
           <w:rFonts w:ascii="Times New Roman" w:eastAsia="Times New Roman" w:hAnsi="Times New Roman" w:cs="Times New Roman"/>
-          <w:sz w:val="24"/>
-          <w:szCs w:val="24"/>
-        </w:rPr>
-        <w:t>vehicle</w:t>
+          <w:sz w:val="20"/>
+          <w:szCs w:val="20"/>
+        </w:rPr>
+        <w:t>doctorId</w:t>
       </w:r>
       <w:proofErr w:type="spellEnd"/>
       <w:r>
         <w:rPr>
           <w:rFonts w:ascii="Times New Roman" w:eastAsia="Times New Roman" w:hAnsi="Times New Roman" w:cs="Times New Roman"/>
-          <w:sz w:val="24"/>
-          <w:szCs w:val="24"/>
-        </w:rPr>
-        <w:t xml:space="preserve"> : </w:t>
-      </w:r>
+          <w:sz w:val="20"/>
+          <w:szCs w:val="20"/>
+        </w:rPr>
+        <w:t>, datetime)</w:t>
+      </w:r>
+    </w:p>
+    <w:p>
+      <w:pPr>
+        <w:spacing w:after="0" w:line="240" w:lineRule="auto"/>
+        <w:ind w:firstLine="720"/>
+        <w:rPr>
+          <w:rFonts w:ascii="Times New Roman" w:eastAsia="Times New Roman" w:hAnsi="Times New Roman" w:cs="Times New Roman"/>
+          <w:sz w:val="20"/>
+          <w:szCs w:val="20"/>
+        </w:rPr>
+      </w:pPr>
+    </w:p>
+    <w:p>
+      <w:pPr>
+        <w:spacing w:after="0" w:line="240" w:lineRule="auto"/>
+        <w:ind w:firstLine="720"/>
+        <w:rPr>
+          <w:rFonts w:ascii="Times New Roman" w:eastAsia="Times New Roman" w:hAnsi="Times New Roman" w:cs="Times New Roman"/>
+          <w:sz w:val="20"/>
+          <w:szCs w:val="20"/>
+        </w:rPr>
+      </w:pPr>
+      <w:r>
+        <w:rPr>
+          <w:rFonts w:ascii="Times New Roman" w:eastAsia="Times New Roman" w:hAnsi="Times New Roman" w:cs="Times New Roman"/>
+          <w:sz w:val="20"/>
+          <w:szCs w:val="20"/>
+        </w:rPr>
+        <w:t xml:space="preserve">    //Destroy object</w:t>
+      </w:r>
+    </w:p>
+    <w:p>
+      <w:pPr>
+        <w:spacing w:after="0" w:line="240" w:lineRule="auto"/>
+        <w:ind w:firstLine="720"/>
+        <w:rPr>
+          <w:rFonts w:ascii="Times New Roman" w:eastAsia="Times New Roman" w:hAnsi="Times New Roman" w:cs="Times New Roman"/>
+          <w:sz w:val="20"/>
+          <w:szCs w:val="20"/>
+        </w:rPr>
+      </w:pPr>
+      <w:r>
+        <w:rPr>
+          <w:rFonts w:ascii="Times New Roman" w:eastAsia="Times New Roman" w:hAnsi="Times New Roman" w:cs="Times New Roman"/>
+          <w:sz w:val="20"/>
+          <w:szCs w:val="20"/>
+        </w:rPr>
+        <w:t xml:space="preserve">    destroy()</w:t>
+      </w:r>
+    </w:p>
+    <w:p>
+      <w:pPr>
+        <w:spacing w:after="0" w:line="240" w:lineRule="auto"/>
+        <w:ind w:firstLine="720"/>
+        <w:rPr>
+          <w:rFonts w:ascii="Times New Roman" w:eastAsia="Times New Roman" w:hAnsi="Times New Roman" w:cs="Times New Roman"/>
+          <w:sz w:val="20"/>
+          <w:szCs w:val="20"/>
+        </w:rPr>
+      </w:pPr>
+      <w:r>
+        <w:rPr>
+          <w:rFonts w:ascii="Times New Roman" w:eastAsia="Times New Roman" w:hAnsi="Times New Roman" w:cs="Times New Roman"/>
+          <w:sz w:val="20"/>
+          <w:szCs w:val="20"/>
+        </w:rPr>
+        <w:t>}</w:t>
+      </w:r>
+    </w:p>
+    <w:p>
+      <w:pPr>
+        <w:spacing w:after="0" w:line="240" w:lineRule="auto"/>
+        <w:ind w:firstLine="720"/>
+        <w:rPr>
+          <w:rFonts w:ascii="Times New Roman" w:eastAsia="Times New Roman" w:hAnsi="Times New Roman" w:cs="Times New Roman"/>
+          <w:sz w:val="20"/>
+          <w:szCs w:val="20"/>
+        </w:rPr>
+      </w:pPr>
+    </w:p>
+    <w:p>
+      <w:pPr>
+        <w:spacing w:after="0" w:line="240" w:lineRule="auto"/>
+        <w:ind w:firstLine="720"/>
+        <w:rPr>
+          <w:rFonts w:ascii="Times New Roman" w:eastAsia="Times New Roman" w:hAnsi="Times New Roman" w:cs="Times New Roman"/>
+          <w:sz w:val="20"/>
+          <w:szCs w:val="20"/>
+        </w:rPr>
+      </w:pPr>
+      <w:r>
+        <w:rPr>
+          <w:rFonts w:ascii="Times New Roman" w:eastAsia="Times New Roman" w:hAnsi="Times New Roman" w:cs="Times New Roman"/>
+          <w:sz w:val="20"/>
+          <w:szCs w:val="20"/>
+        </w:rPr>
+        <w:t>// Object: Appointment System</w:t>
+      </w:r>
+    </w:p>
+    <w:p>
+      <w:pPr>
+        <w:spacing w:after="0" w:line="240" w:lineRule="auto"/>
+        <w:ind w:firstLine="720"/>
+        <w:rPr>
+          <w:rFonts w:ascii="Times New Roman" w:eastAsia="Times New Roman" w:hAnsi="Times New Roman" w:cs="Times New Roman"/>
+          <w:sz w:val="20"/>
+          <w:szCs w:val="20"/>
+        </w:rPr>
+      </w:pPr>
       <w:proofErr w:type="spellStart"/>
       <w:r>
         <w:rPr>
           <w:rFonts w:ascii="Times New Roman" w:eastAsia="Times New Roman" w:hAnsi="Times New Roman" w:cs="Times New Roman"/>
-          <w:sz w:val="24"/>
-          <w:szCs w:val="24"/>
-        </w:rPr>
-        <w:t>myGarage.getVehicles</w:t>
+          <w:sz w:val="20"/>
+          <w:szCs w:val="20"/>
+        </w:rPr>
+        <w:t>AppointmentSystem</w:t>
       </w:r>
       <w:proofErr w:type="spellEnd"/>
       <w:r>
         <w:rPr>
           <w:rFonts w:ascii="Times New Roman" w:eastAsia="Times New Roman" w:hAnsi="Times New Roman" w:cs="Times New Roman"/>
-          <w:sz w:val="24"/>
-          <w:szCs w:val="24"/>
-        </w:rPr>
-        <w:t>()) {</w:t>
-      </w:r>
-    </w:p>
-    <w:p>
-      <w:pPr>
-        <w:spacing w:after="0" w:line="240" w:lineRule="auto"/>
-        <w:ind w:firstLine="720"/>
-        <w:rPr>
-          <w:rFonts w:ascii="Times New Roman" w:eastAsia="Times New Roman" w:hAnsi="Times New Roman" w:cs="Times New Roman"/>
-          <w:sz w:val="24"/>
-          <w:szCs w:val="24"/>
-        </w:rPr>
-      </w:pPr>
-      <w:r>
-        <w:rPr>
-          <w:rFonts w:ascii="Times New Roman" w:eastAsia="Times New Roman" w:hAnsi="Times New Roman" w:cs="Times New Roman"/>
-          <w:sz w:val="24"/>
-          <w:szCs w:val="24"/>
-        </w:rPr>
-        <w:t xml:space="preserve"> </w:t>
+          <w:sz w:val="20"/>
+          <w:szCs w:val="20"/>
+        </w:rPr>
+        <w:t xml:space="preserve"> {</w:t>
+      </w:r>
+    </w:p>
+    <w:p>
+      <w:pPr>
+        <w:spacing w:after="0" w:line="240" w:lineRule="auto"/>
+        <w:ind w:firstLine="720"/>
+        <w:rPr>
+          <w:rFonts w:ascii="Times New Roman" w:eastAsia="Times New Roman" w:hAnsi="Times New Roman" w:cs="Times New Roman"/>
+          <w:sz w:val="20"/>
+          <w:szCs w:val="20"/>
+        </w:rPr>
+      </w:pPr>
+      <w:r>
+        <w:rPr>
+          <w:rFonts w:ascii="Times New Roman" w:eastAsia="Times New Roman" w:hAnsi="Times New Roman" w:cs="Times New Roman"/>
+          <w:sz w:val="20"/>
+          <w:szCs w:val="20"/>
+        </w:rPr>
+        <w:t xml:space="preserve">    function </w:t>
       </w:r>
       <w:proofErr w:type="spellStart"/>
       <w:r>
         <w:rPr>
           <w:rFonts w:ascii="Times New Roman" w:eastAsia="Times New Roman" w:hAnsi="Times New Roman" w:cs="Times New Roman"/>
-          <w:sz w:val="24"/>
-          <w:szCs w:val="24"/>
-        </w:rPr>
-        <w:t>vehicle.move</w:t>
+          <w:sz w:val="20"/>
+          <w:szCs w:val="20"/>
+        </w:rPr>
+        <w:t>requestAppointment</w:t>
       </w:r>
       <w:proofErr w:type="spellEnd"/>
       <w:r>
         <w:rPr>
           <w:rFonts w:ascii="Times New Roman" w:eastAsia="Times New Roman" w:hAnsi="Times New Roman" w:cs="Times New Roman"/>
-          <w:sz w:val="24"/>
-          <w:szCs w:val="24"/>
-        </w:rPr>
-        <w:t>();</w:t>
-      </w:r>
-    </w:p>
-    <w:p>
-      <w:pPr>
-        <w:spacing w:after="0" w:line="240" w:lineRule="auto"/>
-        <w:ind w:firstLine="720"/>
-        <w:rPr>
-          <w:rFonts w:ascii="Times New Roman" w:eastAsia="Times New Roman" w:hAnsi="Times New Roman" w:cs="Times New Roman"/>
-          <w:sz w:val="24"/>
-          <w:szCs w:val="24"/>
-        </w:rPr>
-      </w:pPr>
-      <w:r>
-        <w:rPr>
-          <w:rFonts w:ascii="Times New Roman" w:eastAsia="Times New Roman" w:hAnsi="Times New Roman" w:cs="Times New Roman"/>
-          <w:sz w:val="24"/>
-          <w:szCs w:val="24"/>
+          <w:sz w:val="20"/>
+          <w:szCs w:val="20"/>
+        </w:rPr>
+        <w:t>(</w:t>
+      </w:r>
+      <w:proofErr w:type="spellStart"/>
+      <w:r>
+        <w:rPr>
+          <w:rFonts w:ascii="Times New Roman" w:eastAsia="Times New Roman" w:hAnsi="Times New Roman" w:cs="Times New Roman"/>
+          <w:sz w:val="20"/>
+          <w:szCs w:val="20"/>
+        </w:rPr>
+        <w:t>doctorId</w:t>
+      </w:r>
+      <w:proofErr w:type="spellEnd"/>
+      <w:r>
+        <w:rPr>
+          <w:rFonts w:ascii="Times New Roman" w:eastAsia="Times New Roman" w:hAnsi="Times New Roman" w:cs="Times New Roman"/>
+          <w:sz w:val="20"/>
+          <w:szCs w:val="20"/>
+        </w:rPr>
+        <w:t>, datetime) {</w:t>
+      </w:r>
+    </w:p>
+    <w:p>
+      <w:pPr>
+        <w:spacing w:after="0" w:line="240" w:lineRule="auto"/>
+        <w:ind w:firstLine="720"/>
+        <w:rPr>
+          <w:rFonts w:ascii="Times New Roman" w:eastAsia="Times New Roman" w:hAnsi="Times New Roman" w:cs="Times New Roman"/>
+          <w:sz w:val="20"/>
+          <w:szCs w:val="20"/>
+        </w:rPr>
+      </w:pPr>
+      <w:r>
+        <w:rPr>
+          <w:rFonts w:ascii="Times New Roman" w:eastAsia="Times New Roman" w:hAnsi="Times New Roman" w:cs="Times New Roman"/>
+          <w:sz w:val="20"/>
+          <w:szCs w:val="20"/>
+        </w:rPr>
+        <w:t xml:space="preserve">        // Validate availability with Receptionist</w:t>
+      </w:r>
+    </w:p>
+    <w:p>
+      <w:pPr>
+        <w:spacing w:after="0" w:line="240" w:lineRule="auto"/>
+        <w:ind w:firstLine="720"/>
+        <w:rPr>
+          <w:rFonts w:ascii="Times New Roman" w:eastAsia="Times New Roman" w:hAnsi="Times New Roman" w:cs="Times New Roman"/>
+          <w:sz w:val="20"/>
+          <w:szCs w:val="20"/>
+        </w:rPr>
+      </w:pPr>
+      <w:r>
+        <w:rPr>
+          <w:rFonts w:ascii="Times New Roman" w:eastAsia="Times New Roman" w:hAnsi="Times New Roman" w:cs="Times New Roman"/>
+          <w:sz w:val="20"/>
+          <w:szCs w:val="20"/>
+        </w:rPr>
+        <w:t xml:space="preserve">        </w:t>
+      </w:r>
+      <w:proofErr w:type="spellStart"/>
+      <w:r>
+        <w:rPr>
+          <w:rFonts w:ascii="Times New Roman" w:eastAsia="Times New Roman" w:hAnsi="Times New Roman" w:cs="Times New Roman"/>
+          <w:sz w:val="20"/>
+          <w:szCs w:val="20"/>
+        </w:rPr>
+        <w:t>Receptionist.validateAvailability</w:t>
+      </w:r>
+      <w:proofErr w:type="spellEnd"/>
+      <w:r>
+        <w:rPr>
+          <w:rFonts w:ascii="Times New Roman" w:eastAsia="Times New Roman" w:hAnsi="Times New Roman" w:cs="Times New Roman"/>
+          <w:sz w:val="20"/>
+          <w:szCs w:val="20"/>
+        </w:rPr>
+        <w:t>(</w:t>
+      </w:r>
+      <w:proofErr w:type="spellStart"/>
+      <w:r>
+        <w:rPr>
+          <w:rFonts w:ascii="Times New Roman" w:eastAsia="Times New Roman" w:hAnsi="Times New Roman" w:cs="Times New Roman"/>
+          <w:sz w:val="20"/>
+          <w:szCs w:val="20"/>
+        </w:rPr>
+        <w:t>doctorId</w:t>
+      </w:r>
+      <w:proofErr w:type="spellEnd"/>
+      <w:r>
+        <w:rPr>
+          <w:rFonts w:ascii="Times New Roman" w:eastAsia="Times New Roman" w:hAnsi="Times New Roman" w:cs="Times New Roman"/>
+          <w:sz w:val="20"/>
+          <w:szCs w:val="20"/>
+        </w:rPr>
+        <w:t>, datetime)</w:t>
+      </w:r>
+    </w:p>
+    <w:p>
+      <w:pPr>
+        <w:spacing w:after="0" w:line="240" w:lineRule="auto"/>
+        <w:ind w:firstLine="720"/>
+        <w:rPr>
+          <w:rFonts w:ascii="Times New Roman" w:eastAsia="Times New Roman" w:hAnsi="Times New Roman" w:cs="Times New Roman"/>
+          <w:sz w:val="20"/>
+          <w:szCs w:val="20"/>
+        </w:rPr>
+      </w:pPr>
+      <w:r>
+        <w:rPr>
+          <w:rFonts w:ascii="Times New Roman" w:eastAsia="Times New Roman" w:hAnsi="Times New Roman" w:cs="Times New Roman"/>
+          <w:sz w:val="20"/>
+          <w:szCs w:val="20"/>
+        </w:rPr>
+        <w:t xml:space="preserve">        </w:t>
+      </w:r>
+    </w:p>
+    <w:p>
+      <w:pPr>
+        <w:spacing w:after="0" w:line="240" w:lineRule="auto"/>
+        <w:ind w:firstLine="720"/>
+        <w:rPr>
+          <w:rFonts w:ascii="Times New Roman" w:eastAsia="Times New Roman" w:hAnsi="Times New Roman" w:cs="Times New Roman"/>
+          <w:sz w:val="20"/>
+          <w:szCs w:val="20"/>
+        </w:rPr>
+      </w:pPr>
+      <w:r>
+        <w:rPr>
+          <w:rFonts w:ascii="Times New Roman" w:eastAsia="Times New Roman" w:hAnsi="Times New Roman" w:cs="Times New Roman"/>
+          <w:sz w:val="20"/>
+          <w:szCs w:val="20"/>
+        </w:rPr>
+        <w:t xml:space="preserve">        // Create appointment record</w:t>
+      </w:r>
+    </w:p>
+    <w:p>
+      <w:pPr>
+        <w:spacing w:after="0" w:line="240" w:lineRule="auto"/>
+        <w:ind w:firstLine="720"/>
+        <w:rPr>
+          <w:rFonts w:ascii="Times New Roman" w:eastAsia="Times New Roman" w:hAnsi="Times New Roman" w:cs="Times New Roman"/>
+          <w:sz w:val="20"/>
+          <w:szCs w:val="20"/>
+        </w:rPr>
+      </w:pPr>
+      <w:r>
+        <w:rPr>
+          <w:rFonts w:ascii="Times New Roman" w:eastAsia="Times New Roman" w:hAnsi="Times New Roman" w:cs="Times New Roman"/>
+          <w:sz w:val="20"/>
+          <w:szCs w:val="20"/>
+        </w:rPr>
+        <w:t xml:space="preserve">        </w:t>
+      </w:r>
+      <w:proofErr w:type="spellStart"/>
+      <w:r>
+        <w:rPr>
+          <w:rFonts w:ascii="Times New Roman" w:eastAsia="Times New Roman" w:hAnsi="Times New Roman" w:cs="Times New Roman"/>
+          <w:sz w:val="20"/>
+          <w:szCs w:val="20"/>
+        </w:rPr>
+        <w:t>createRecord</w:t>
+      </w:r>
+      <w:proofErr w:type="spellEnd"/>
+      <w:r>
+        <w:rPr>
+          <w:rFonts w:ascii="Times New Roman" w:eastAsia="Times New Roman" w:hAnsi="Times New Roman" w:cs="Times New Roman"/>
+          <w:sz w:val="20"/>
+          <w:szCs w:val="20"/>
+        </w:rPr>
+        <w:t>()</w:t>
+      </w:r>
+    </w:p>
+    <w:p>
+      <w:pPr>
+        <w:spacing w:after="0" w:line="240" w:lineRule="auto"/>
+        <w:ind w:firstLine="720"/>
+        <w:rPr>
+          <w:rFonts w:ascii="Times New Roman" w:eastAsia="Times New Roman" w:hAnsi="Times New Roman" w:cs="Times New Roman"/>
+          <w:sz w:val="20"/>
+          <w:szCs w:val="20"/>
+        </w:rPr>
+      </w:pPr>
+    </w:p>
+    <w:p>
+      <w:pPr>
+        <w:spacing w:after="0" w:line="240" w:lineRule="auto"/>
+        <w:ind w:firstLine="720"/>
+        <w:rPr>
+          <w:rFonts w:ascii="Times New Roman" w:eastAsia="Times New Roman" w:hAnsi="Times New Roman" w:cs="Times New Roman"/>
+          <w:sz w:val="20"/>
+          <w:szCs w:val="20"/>
+        </w:rPr>
+      </w:pPr>
+      <w:r>
+        <w:rPr>
+          <w:rFonts w:ascii="Times New Roman" w:eastAsia="Times New Roman" w:hAnsi="Times New Roman" w:cs="Times New Roman"/>
+          <w:sz w:val="20"/>
+          <w:szCs w:val="20"/>
+        </w:rPr>
+        <w:t xml:space="preserve">        // Return confirmation to patient</w:t>
+      </w:r>
+    </w:p>
+    <w:p>
+      <w:pPr>
+        <w:spacing w:after="0" w:line="240" w:lineRule="auto"/>
+        <w:ind w:firstLine="720"/>
+        <w:rPr>
+          <w:rFonts w:ascii="Times New Roman" w:eastAsia="Times New Roman" w:hAnsi="Times New Roman" w:cs="Times New Roman"/>
+          <w:sz w:val="20"/>
+          <w:szCs w:val="20"/>
+        </w:rPr>
+      </w:pPr>
+      <w:r>
+        <w:rPr>
+          <w:rFonts w:ascii="Times New Roman" w:eastAsia="Times New Roman" w:hAnsi="Times New Roman" w:cs="Times New Roman"/>
+          <w:sz w:val="20"/>
+          <w:szCs w:val="20"/>
+        </w:rPr>
+        <w:t xml:space="preserve">        </w:t>
+      </w:r>
+      <w:proofErr w:type="spellStart"/>
+      <w:r>
+        <w:rPr>
+          <w:rFonts w:ascii="Times New Roman" w:eastAsia="Times New Roman" w:hAnsi="Times New Roman" w:cs="Times New Roman"/>
+          <w:sz w:val="20"/>
+          <w:szCs w:val="20"/>
+        </w:rPr>
+        <w:t>returnConfirmation</w:t>
+      </w:r>
+      <w:proofErr w:type="spellEnd"/>
+      <w:r>
+        <w:rPr>
+          <w:rFonts w:ascii="Times New Roman" w:eastAsia="Times New Roman" w:hAnsi="Times New Roman" w:cs="Times New Roman"/>
+          <w:sz w:val="20"/>
+          <w:szCs w:val="20"/>
+        </w:rPr>
+        <w:t>()</w:t>
+      </w:r>
+    </w:p>
+    <w:p>
+      <w:pPr>
+        <w:spacing w:after="0" w:line="240" w:lineRule="auto"/>
+        <w:ind w:firstLine="720"/>
+        <w:rPr>
+          <w:rFonts w:ascii="Times New Roman" w:eastAsia="Times New Roman" w:hAnsi="Times New Roman" w:cs="Times New Roman"/>
+          <w:sz w:val="20"/>
+          <w:szCs w:val="20"/>
+        </w:rPr>
+      </w:pPr>
+      <w:r>
+        <w:rPr>
+          <w:rFonts w:ascii="Times New Roman" w:eastAsia="Times New Roman" w:hAnsi="Times New Roman" w:cs="Times New Roman"/>
+          <w:sz w:val="20"/>
+          <w:szCs w:val="20"/>
+        </w:rPr>
+        <w:t xml:space="preserve">    }</w:t>
+      </w:r>
+    </w:p>
+    <w:p>
+      <w:pPr>
+        <w:spacing w:after="0" w:line="240" w:lineRule="auto"/>
+        <w:ind w:firstLine="720"/>
+        <w:rPr>
+          <w:rFonts w:ascii="Times New Roman" w:eastAsia="Times New Roman" w:hAnsi="Times New Roman" w:cs="Times New Roman"/>
+          <w:sz w:val="20"/>
+          <w:szCs w:val="20"/>
+        </w:rPr>
+      </w:pPr>
+    </w:p>
+    <w:p>
+      <w:pPr>
+        <w:spacing w:after="0" w:line="240" w:lineRule="auto"/>
+        <w:ind w:firstLine="720"/>
+        <w:rPr>
+          <w:rFonts w:ascii="Times New Roman" w:eastAsia="Times New Roman" w:hAnsi="Times New Roman" w:cs="Times New Roman"/>
+          <w:sz w:val="20"/>
+          <w:szCs w:val="20"/>
+        </w:rPr>
+      </w:pPr>
+      <w:r>
+        <w:rPr>
+          <w:rFonts w:ascii="Times New Roman" w:eastAsia="Times New Roman" w:hAnsi="Times New Roman" w:cs="Times New Roman"/>
+          <w:sz w:val="20"/>
+          <w:szCs w:val="20"/>
+        </w:rPr>
+        <w:t xml:space="preserve">    function </w:t>
+      </w:r>
+      <w:proofErr w:type="spellStart"/>
+      <w:r>
+        <w:rPr>
+          <w:rFonts w:ascii="Times New Roman" w:eastAsia="Times New Roman" w:hAnsi="Times New Roman" w:cs="Times New Roman"/>
+          <w:sz w:val="20"/>
+          <w:szCs w:val="20"/>
+        </w:rPr>
+        <w:t>createRecord</w:t>
+      </w:r>
+      <w:proofErr w:type="spellEnd"/>
+      <w:r>
+        <w:rPr>
+          <w:rFonts w:ascii="Times New Roman" w:eastAsia="Times New Roman" w:hAnsi="Times New Roman" w:cs="Times New Roman"/>
+          <w:sz w:val="20"/>
+          <w:szCs w:val="20"/>
+        </w:rPr>
+        <w:t>() {</w:t>
+      </w:r>
+    </w:p>
+    <w:p>
+      <w:pPr>
+        <w:spacing w:after="0" w:line="240" w:lineRule="auto"/>
+        <w:ind w:firstLine="720"/>
+        <w:rPr>
+          <w:rFonts w:ascii="Times New Roman" w:eastAsia="Times New Roman" w:hAnsi="Times New Roman" w:cs="Times New Roman"/>
+          <w:sz w:val="20"/>
+          <w:szCs w:val="20"/>
+        </w:rPr>
+      </w:pPr>
+      <w:r>
+        <w:rPr>
+          <w:rFonts w:ascii="Times New Roman" w:eastAsia="Times New Roman" w:hAnsi="Times New Roman" w:cs="Times New Roman"/>
+          <w:sz w:val="20"/>
+          <w:szCs w:val="20"/>
+        </w:rPr>
+        <w:t xml:space="preserve">        // ... logic to create record ...</w:t>
+      </w:r>
+    </w:p>
+    <w:p>
+      <w:pPr>
+        <w:spacing w:after="0" w:line="240" w:lineRule="auto"/>
+        <w:ind w:firstLine="720"/>
+        <w:rPr>
+          <w:rFonts w:ascii="Times New Roman" w:eastAsia="Times New Roman" w:hAnsi="Times New Roman" w:cs="Times New Roman"/>
+          <w:sz w:val="20"/>
+          <w:szCs w:val="20"/>
+        </w:rPr>
+      </w:pPr>
+      <w:r>
+        <w:rPr>
+          <w:rFonts w:ascii="Times New Roman" w:eastAsia="Times New Roman" w:hAnsi="Times New Roman" w:cs="Times New Roman"/>
+          <w:sz w:val="20"/>
+          <w:szCs w:val="20"/>
+        </w:rPr>
+        <w:t xml:space="preserve">    }</w:t>
+      </w:r>
+    </w:p>
+    <w:p>
+      <w:pPr>
+        <w:spacing w:after="0" w:line="240" w:lineRule="auto"/>
+        <w:ind w:firstLine="720"/>
+        <w:rPr>
+          <w:rFonts w:ascii="Times New Roman" w:eastAsia="Times New Roman" w:hAnsi="Times New Roman" w:cs="Times New Roman"/>
+          <w:sz w:val="20"/>
+          <w:szCs w:val="20"/>
+        </w:rPr>
+      </w:pPr>
+    </w:p>
+    <w:p>
+      <w:pPr>
+        <w:spacing w:after="0" w:line="240" w:lineRule="auto"/>
+        <w:ind w:firstLine="720"/>
+        <w:rPr>
+          <w:rFonts w:ascii="Times New Roman" w:eastAsia="Times New Roman" w:hAnsi="Times New Roman" w:cs="Times New Roman"/>
+          <w:sz w:val="20"/>
+          <w:szCs w:val="20"/>
+        </w:rPr>
+      </w:pPr>
+      <w:r>
+        <w:rPr>
+          <w:rFonts w:ascii="Times New Roman" w:eastAsia="Times New Roman" w:hAnsi="Times New Roman" w:cs="Times New Roman"/>
+          <w:sz w:val="20"/>
+          <w:szCs w:val="20"/>
+        </w:rPr>
+        <w:t xml:space="preserve">    function </w:t>
+      </w:r>
+      <w:proofErr w:type="spellStart"/>
+      <w:r>
+        <w:rPr>
+          <w:rFonts w:ascii="Times New Roman" w:eastAsia="Times New Roman" w:hAnsi="Times New Roman" w:cs="Times New Roman"/>
+          <w:sz w:val="20"/>
+          <w:szCs w:val="20"/>
+        </w:rPr>
+        <w:t>triggerReminder</w:t>
+      </w:r>
+      <w:proofErr w:type="spellEnd"/>
+      <w:r>
+        <w:rPr>
+          <w:rFonts w:ascii="Times New Roman" w:eastAsia="Times New Roman" w:hAnsi="Times New Roman" w:cs="Times New Roman"/>
+          <w:sz w:val="20"/>
+          <w:szCs w:val="20"/>
+        </w:rPr>
+        <w:t>() {</w:t>
+      </w:r>
+    </w:p>
+    <w:p>
+      <w:pPr>
+        <w:spacing w:after="0" w:line="240" w:lineRule="auto"/>
+        <w:ind w:firstLine="720"/>
+        <w:rPr>
+          <w:rFonts w:ascii="Times New Roman" w:eastAsia="Times New Roman" w:hAnsi="Times New Roman" w:cs="Times New Roman"/>
+          <w:sz w:val="20"/>
+          <w:szCs w:val="20"/>
+        </w:rPr>
+      </w:pPr>
+      <w:r>
+        <w:rPr>
+          <w:rFonts w:ascii="Times New Roman" w:eastAsia="Times New Roman" w:hAnsi="Times New Roman" w:cs="Times New Roman"/>
+          <w:sz w:val="20"/>
+          <w:szCs w:val="20"/>
+        </w:rPr>
+        <w:t xml:space="preserve">        // ... logic to trigger reminder ...</w:t>
+      </w:r>
+    </w:p>
+    <w:p>
+      <w:pPr>
+        <w:spacing w:after="0" w:line="240" w:lineRule="auto"/>
+        <w:ind w:firstLine="720"/>
+        <w:rPr>
+          <w:rFonts w:ascii="Times New Roman" w:eastAsia="Times New Roman" w:hAnsi="Times New Roman" w:cs="Times New Roman"/>
+          <w:sz w:val="20"/>
+          <w:szCs w:val="20"/>
+        </w:rPr>
+      </w:pPr>
+      <w:r>
+        <w:rPr>
+          <w:rFonts w:ascii="Times New Roman" w:eastAsia="Times New Roman" w:hAnsi="Times New Roman" w:cs="Times New Roman"/>
+          <w:sz w:val="20"/>
+          <w:szCs w:val="20"/>
+        </w:rPr>
+        <w:t xml:space="preserve">        </w:t>
+      </w:r>
+    </w:p>
+    <w:p>
+      <w:pPr>
+        <w:spacing w:after="0" w:line="240" w:lineRule="auto"/>
+        <w:ind w:firstLine="720"/>
+        <w:rPr>
+          <w:rFonts w:ascii="Times New Roman" w:eastAsia="Times New Roman" w:hAnsi="Times New Roman" w:cs="Times New Roman"/>
+          <w:sz w:val="20"/>
+          <w:szCs w:val="20"/>
+        </w:rPr>
+      </w:pPr>
+      <w:r>
+        <w:rPr>
+          <w:rFonts w:ascii="Times New Roman" w:eastAsia="Times New Roman" w:hAnsi="Times New Roman" w:cs="Times New Roman"/>
+          <w:sz w:val="20"/>
+          <w:szCs w:val="20"/>
+        </w:rPr>
+        <w:t xml:space="preserve">        // Send reminder to patient</w:t>
+      </w:r>
+    </w:p>
+    <w:p>
+      <w:pPr>
+        <w:spacing w:after="0" w:line="240" w:lineRule="auto"/>
+        <w:ind w:firstLine="720"/>
+        <w:rPr>
+          <w:rFonts w:ascii="Times New Roman" w:eastAsia="Times New Roman" w:hAnsi="Times New Roman" w:cs="Times New Roman"/>
+          <w:sz w:val="20"/>
+          <w:szCs w:val="20"/>
+        </w:rPr>
+      </w:pPr>
+      <w:r>
+        <w:rPr>
+          <w:rFonts w:ascii="Times New Roman" w:eastAsia="Times New Roman" w:hAnsi="Times New Roman" w:cs="Times New Roman"/>
+          <w:sz w:val="20"/>
+          <w:szCs w:val="20"/>
+        </w:rPr>
+        <w:t xml:space="preserve">        </w:t>
+      </w:r>
+      <w:proofErr w:type="spellStart"/>
+      <w:r>
+        <w:rPr>
+          <w:rFonts w:ascii="Times New Roman" w:eastAsia="Times New Roman" w:hAnsi="Times New Roman" w:cs="Times New Roman"/>
+          <w:sz w:val="20"/>
+          <w:szCs w:val="20"/>
+        </w:rPr>
+        <w:t>sendReminder</w:t>
+      </w:r>
+      <w:proofErr w:type="spellEnd"/>
+      <w:r>
+        <w:rPr>
+          <w:rFonts w:ascii="Times New Roman" w:eastAsia="Times New Roman" w:hAnsi="Times New Roman" w:cs="Times New Roman"/>
+          <w:sz w:val="20"/>
+          <w:szCs w:val="20"/>
+        </w:rPr>
+        <w:t>()</w:t>
+      </w:r>
+    </w:p>
+    <w:p>
+      <w:pPr>
+        <w:spacing w:after="0" w:line="240" w:lineRule="auto"/>
+        <w:ind w:firstLine="720"/>
+        <w:rPr>
+          <w:rFonts w:ascii="Times New Roman" w:eastAsia="Times New Roman" w:hAnsi="Times New Roman" w:cs="Times New Roman"/>
+          <w:sz w:val="20"/>
+          <w:szCs w:val="20"/>
+        </w:rPr>
+      </w:pPr>
+      <w:r>
+        <w:rPr>
+          <w:rFonts w:ascii="Times New Roman" w:eastAsia="Times New Roman" w:hAnsi="Times New Roman" w:cs="Times New Roman"/>
+          <w:sz w:val="20"/>
+          <w:szCs w:val="20"/>
+        </w:rPr>
+        <w:t xml:space="preserve">    }</w:t>
+      </w:r>
+    </w:p>
+    <w:p>
+      <w:pPr>
+        <w:spacing w:after="0" w:line="240" w:lineRule="auto"/>
+        <w:ind w:firstLine="720"/>
+        <w:rPr>
+          <w:rFonts w:ascii="Times New Roman" w:eastAsia="Times New Roman" w:hAnsi="Times New Roman" w:cs="Times New Roman"/>
+          <w:sz w:val="20"/>
+          <w:szCs w:val="20"/>
+        </w:rPr>
+      </w:pPr>
+    </w:p>
+    <w:p>
+      <w:pPr>
+        <w:spacing w:after="0" w:line="240" w:lineRule="auto"/>
+        <w:ind w:firstLine="720"/>
+        <w:rPr>
+          <w:rFonts w:ascii="Times New Roman" w:eastAsia="Times New Roman" w:hAnsi="Times New Roman" w:cs="Times New Roman"/>
+          <w:sz w:val="20"/>
+          <w:szCs w:val="20"/>
+        </w:rPr>
+      </w:pPr>
+      <w:r>
+        <w:rPr>
+          <w:rFonts w:ascii="Times New Roman" w:eastAsia="Times New Roman" w:hAnsi="Times New Roman" w:cs="Times New Roman"/>
+          <w:sz w:val="20"/>
+          <w:szCs w:val="20"/>
+        </w:rPr>
+        <w:t xml:space="preserve">    function </w:t>
+      </w:r>
+      <w:proofErr w:type="spellStart"/>
+      <w:r>
+        <w:rPr>
+          <w:rFonts w:ascii="Times New Roman" w:eastAsia="Times New Roman" w:hAnsi="Times New Roman" w:cs="Times New Roman"/>
+          <w:sz w:val="20"/>
+          <w:szCs w:val="20"/>
+        </w:rPr>
+        <w:t>sendReminder</w:t>
+      </w:r>
+      <w:proofErr w:type="spellEnd"/>
+      <w:r>
+        <w:rPr>
+          <w:rFonts w:ascii="Times New Roman" w:eastAsia="Times New Roman" w:hAnsi="Times New Roman" w:cs="Times New Roman"/>
+          <w:sz w:val="20"/>
+          <w:szCs w:val="20"/>
+        </w:rPr>
+        <w:t>() {</w:t>
+      </w:r>
+    </w:p>
+    <w:p>
+      <w:pPr>
+        <w:spacing w:after="0" w:line="240" w:lineRule="auto"/>
+        <w:ind w:firstLine="720"/>
+        <w:rPr>
+          <w:rFonts w:ascii="Times New Roman" w:eastAsia="Times New Roman" w:hAnsi="Times New Roman" w:cs="Times New Roman"/>
+          <w:sz w:val="20"/>
+          <w:szCs w:val="20"/>
+        </w:rPr>
+      </w:pPr>
+      <w:r>
+        <w:rPr>
+          <w:rFonts w:ascii="Times New Roman" w:eastAsia="Times New Roman" w:hAnsi="Times New Roman" w:cs="Times New Roman"/>
+          <w:sz w:val="20"/>
+          <w:szCs w:val="20"/>
+        </w:rPr>
+        <w:t xml:space="preserve">        // ... logic to send reminder ...</w:t>
+      </w:r>
+    </w:p>
+    <w:p>
+      <w:pPr>
+        <w:spacing w:after="0" w:line="240" w:lineRule="auto"/>
+        <w:ind w:firstLine="720"/>
+        <w:rPr>
+          <w:rFonts w:ascii="Times New Roman" w:eastAsia="Times New Roman" w:hAnsi="Times New Roman" w:cs="Times New Roman"/>
+          <w:sz w:val="20"/>
+          <w:szCs w:val="20"/>
+        </w:rPr>
+      </w:pPr>
+      <w:r>
+        <w:rPr>
+          <w:rFonts w:ascii="Times New Roman" w:eastAsia="Times New Roman" w:hAnsi="Times New Roman" w:cs="Times New Roman"/>
+          <w:sz w:val="20"/>
+          <w:szCs w:val="20"/>
+        </w:rPr>
+        <w:t xml:space="preserve">    }</w:t>
+      </w:r>
+    </w:p>
+    <w:p>
+      <w:pPr>
+        <w:spacing w:after="0" w:line="240" w:lineRule="auto"/>
+        <w:ind w:firstLine="720"/>
+        <w:rPr>
+          <w:rFonts w:ascii="Times New Roman" w:eastAsia="Times New Roman" w:hAnsi="Times New Roman" w:cs="Times New Roman"/>
+          <w:sz w:val="20"/>
+          <w:szCs w:val="20"/>
+        </w:rPr>
+      </w:pPr>
+    </w:p>
+    <w:p>
+      <w:pPr>
+        <w:spacing w:after="0" w:line="240" w:lineRule="auto"/>
+        <w:ind w:firstLine="720"/>
+        <w:rPr>
+          <w:rFonts w:ascii="Times New Roman" w:eastAsia="Times New Roman" w:hAnsi="Times New Roman" w:cs="Times New Roman"/>
+          <w:sz w:val="20"/>
+          <w:szCs w:val="20"/>
+        </w:rPr>
+      </w:pPr>
+      <w:r>
+        <w:rPr>
+          <w:rFonts w:ascii="Times New Roman" w:eastAsia="Times New Roman" w:hAnsi="Times New Roman" w:cs="Times New Roman"/>
+          <w:sz w:val="20"/>
+          <w:szCs w:val="20"/>
+        </w:rPr>
+        <w:t xml:space="preserve">    function </w:t>
+      </w:r>
+      <w:proofErr w:type="spellStart"/>
+      <w:r>
+        <w:rPr>
+          <w:rFonts w:ascii="Times New Roman" w:eastAsia="Times New Roman" w:hAnsi="Times New Roman" w:cs="Times New Roman"/>
+          <w:sz w:val="20"/>
+          <w:szCs w:val="20"/>
+        </w:rPr>
+        <w:t>checkAppointmentDetails</w:t>
+      </w:r>
+      <w:proofErr w:type="spellEnd"/>
+      <w:r>
+        <w:rPr>
+          <w:rFonts w:ascii="Times New Roman" w:eastAsia="Times New Roman" w:hAnsi="Times New Roman" w:cs="Times New Roman"/>
+          <w:sz w:val="20"/>
+          <w:szCs w:val="20"/>
+        </w:rPr>
+        <w:t>() {</w:t>
+      </w:r>
+    </w:p>
+    <w:p>
+      <w:pPr>
+        <w:spacing w:after="0" w:line="240" w:lineRule="auto"/>
+        <w:ind w:firstLine="720"/>
+        <w:rPr>
+          <w:rFonts w:ascii="Times New Roman" w:eastAsia="Times New Roman" w:hAnsi="Times New Roman" w:cs="Times New Roman"/>
+          <w:sz w:val="20"/>
+          <w:szCs w:val="20"/>
+        </w:rPr>
+      </w:pPr>
+      <w:r>
+        <w:rPr>
+          <w:rFonts w:ascii="Times New Roman" w:eastAsia="Times New Roman" w:hAnsi="Times New Roman" w:cs="Times New Roman"/>
+          <w:sz w:val="20"/>
+          <w:szCs w:val="20"/>
+        </w:rPr>
+        <w:t xml:space="preserve">        // ... logic to check appointment details ...</w:t>
+      </w:r>
+    </w:p>
+    <w:p>
+      <w:pPr>
+        <w:spacing w:after="0" w:line="240" w:lineRule="auto"/>
+        <w:ind w:firstLine="720"/>
+        <w:rPr>
+          <w:rFonts w:ascii="Times New Roman" w:eastAsia="Times New Roman" w:hAnsi="Times New Roman" w:cs="Times New Roman"/>
+          <w:sz w:val="20"/>
+          <w:szCs w:val="20"/>
+        </w:rPr>
+      </w:pPr>
+    </w:p>
+    <w:p>
+      <w:pPr>
+        <w:spacing w:after="0" w:line="240" w:lineRule="auto"/>
+        <w:ind w:firstLine="720"/>
+        <w:rPr>
+          <w:rFonts w:ascii="Times New Roman" w:eastAsia="Times New Roman" w:hAnsi="Times New Roman" w:cs="Times New Roman"/>
+          <w:sz w:val="20"/>
+          <w:szCs w:val="20"/>
+        </w:rPr>
+      </w:pPr>
+      <w:r>
+        <w:rPr>
+          <w:rFonts w:ascii="Times New Roman" w:eastAsia="Times New Roman" w:hAnsi="Times New Roman" w:cs="Times New Roman"/>
+          <w:sz w:val="20"/>
+          <w:szCs w:val="20"/>
+        </w:rPr>
+        <w:t xml:space="preserve">        // Return details to patient</w:t>
+      </w:r>
+    </w:p>
+    <w:p>
+      <w:pPr>
+        <w:spacing w:after="0" w:line="240" w:lineRule="auto"/>
+        <w:ind w:firstLine="720"/>
+        <w:rPr>
+          <w:rFonts w:ascii="Times New Roman" w:eastAsia="Times New Roman" w:hAnsi="Times New Roman" w:cs="Times New Roman"/>
+          <w:sz w:val="20"/>
+          <w:szCs w:val="20"/>
+        </w:rPr>
+      </w:pPr>
+      <w:r>
+        <w:rPr>
+          <w:rFonts w:ascii="Times New Roman" w:eastAsia="Times New Roman" w:hAnsi="Times New Roman" w:cs="Times New Roman"/>
+          <w:sz w:val="20"/>
+          <w:szCs w:val="20"/>
+        </w:rPr>
+        <w:t xml:space="preserve">        </w:t>
+      </w:r>
+      <w:proofErr w:type="spellStart"/>
+      <w:r>
+        <w:rPr>
+          <w:rFonts w:ascii="Times New Roman" w:eastAsia="Times New Roman" w:hAnsi="Times New Roman" w:cs="Times New Roman"/>
+          <w:sz w:val="20"/>
+          <w:szCs w:val="20"/>
+        </w:rPr>
+        <w:t>returnDetails</w:t>
+      </w:r>
+      <w:proofErr w:type="spellEnd"/>
+      <w:r>
+        <w:rPr>
+          <w:rFonts w:ascii="Times New Roman" w:eastAsia="Times New Roman" w:hAnsi="Times New Roman" w:cs="Times New Roman"/>
+          <w:sz w:val="20"/>
+          <w:szCs w:val="20"/>
+        </w:rPr>
+        <w:t>()</w:t>
+      </w:r>
+    </w:p>
+    <w:p>
+      <w:pPr>
+        <w:spacing w:after="0" w:line="240" w:lineRule="auto"/>
+        <w:ind w:firstLine="720"/>
+        <w:rPr>
+          <w:rFonts w:ascii="Times New Roman" w:eastAsia="Times New Roman" w:hAnsi="Times New Roman" w:cs="Times New Roman"/>
+          <w:sz w:val="20"/>
+          <w:szCs w:val="20"/>
+        </w:rPr>
+      </w:pPr>
+      <w:r>
+        <w:rPr>
+          <w:rFonts w:ascii="Times New Roman" w:eastAsia="Times New Roman" w:hAnsi="Times New Roman" w:cs="Times New Roman"/>
+          <w:sz w:val="20"/>
+          <w:szCs w:val="20"/>
+        </w:rPr>
+        <w:t xml:space="preserve">    }</w:t>
+      </w:r>
+    </w:p>
+    <w:p>
+      <w:pPr>
+        <w:spacing w:after="0" w:line="240" w:lineRule="auto"/>
+        <w:ind w:firstLine="720"/>
+        <w:rPr>
+          <w:rFonts w:ascii="Times New Roman" w:eastAsia="Times New Roman" w:hAnsi="Times New Roman" w:cs="Times New Roman"/>
+          <w:sz w:val="20"/>
+          <w:szCs w:val="20"/>
+        </w:rPr>
+      </w:pPr>
+    </w:p>
+    <w:p>
+      <w:pPr>
+        <w:spacing w:after="0" w:line="240" w:lineRule="auto"/>
+        <w:ind w:firstLine="720"/>
+        <w:rPr>
+          <w:rFonts w:ascii="Times New Roman" w:eastAsia="Times New Roman" w:hAnsi="Times New Roman" w:cs="Times New Roman"/>
+          <w:sz w:val="20"/>
+          <w:szCs w:val="20"/>
+        </w:rPr>
+      </w:pPr>
+      <w:r>
+        <w:rPr>
+          <w:rFonts w:ascii="Times New Roman" w:eastAsia="Times New Roman" w:hAnsi="Times New Roman" w:cs="Times New Roman"/>
+          <w:sz w:val="20"/>
+          <w:szCs w:val="20"/>
+        </w:rPr>
+        <w:t xml:space="preserve">    function </w:t>
+      </w:r>
+      <w:proofErr w:type="spellStart"/>
+      <w:r>
+        <w:rPr>
+          <w:rFonts w:ascii="Times New Roman" w:eastAsia="Times New Roman" w:hAnsi="Times New Roman" w:cs="Times New Roman"/>
+          <w:sz w:val="20"/>
+          <w:szCs w:val="20"/>
+        </w:rPr>
+        <w:t>checkOut</w:t>
+      </w:r>
+      <w:proofErr w:type="spellEnd"/>
+      <w:r>
+        <w:rPr>
+          <w:rFonts w:ascii="Times New Roman" w:eastAsia="Times New Roman" w:hAnsi="Times New Roman" w:cs="Times New Roman"/>
+          <w:sz w:val="20"/>
+          <w:szCs w:val="20"/>
+        </w:rPr>
+        <w:t>() {</w:t>
+      </w:r>
+    </w:p>
+    <w:p>
+      <w:pPr>
+        <w:spacing w:after="0" w:line="240" w:lineRule="auto"/>
+        <w:ind w:firstLine="720"/>
+        <w:rPr>
+          <w:rFonts w:ascii="Times New Roman" w:eastAsia="Times New Roman" w:hAnsi="Times New Roman" w:cs="Times New Roman"/>
+          <w:sz w:val="20"/>
+          <w:szCs w:val="20"/>
+        </w:rPr>
+      </w:pPr>
+      <w:r>
+        <w:rPr>
+          <w:rFonts w:ascii="Times New Roman" w:eastAsia="Times New Roman" w:hAnsi="Times New Roman" w:cs="Times New Roman"/>
+          <w:sz w:val="20"/>
+          <w:szCs w:val="20"/>
+        </w:rPr>
+        <w:t xml:space="preserve">        // Verify patient checkout with Receptionist</w:t>
+      </w:r>
+    </w:p>
+    <w:p>
+      <w:pPr>
+        <w:spacing w:after="0" w:line="240" w:lineRule="auto"/>
+        <w:ind w:firstLine="720"/>
+        <w:rPr>
+          <w:rFonts w:ascii="Times New Roman" w:eastAsia="Times New Roman" w:hAnsi="Times New Roman" w:cs="Times New Roman"/>
+          <w:sz w:val="20"/>
+          <w:szCs w:val="20"/>
+        </w:rPr>
+      </w:pPr>
+      <w:r>
+        <w:rPr>
+          <w:rFonts w:ascii="Times New Roman" w:eastAsia="Times New Roman" w:hAnsi="Times New Roman" w:cs="Times New Roman"/>
+          <w:sz w:val="20"/>
+          <w:szCs w:val="20"/>
+        </w:rPr>
+        <w:t xml:space="preserve">        </w:t>
+      </w:r>
+      <w:proofErr w:type="spellStart"/>
+      <w:r>
+        <w:rPr>
+          <w:rFonts w:ascii="Times New Roman" w:eastAsia="Times New Roman" w:hAnsi="Times New Roman" w:cs="Times New Roman"/>
+          <w:sz w:val="20"/>
+          <w:szCs w:val="20"/>
+        </w:rPr>
+        <w:t>Receptionist.verifyPatientCheckout</w:t>
+      </w:r>
+      <w:proofErr w:type="spellEnd"/>
+      <w:r>
+        <w:rPr>
+          <w:rFonts w:ascii="Times New Roman" w:eastAsia="Times New Roman" w:hAnsi="Times New Roman" w:cs="Times New Roman"/>
+          <w:sz w:val="20"/>
+          <w:szCs w:val="20"/>
+        </w:rPr>
+        <w:t>()</w:t>
+      </w:r>
+    </w:p>
+    <w:p>
+      <w:pPr>
+        <w:spacing w:after="0" w:line="240" w:lineRule="auto"/>
+        <w:ind w:firstLine="720"/>
+        <w:rPr>
+          <w:rFonts w:ascii="Times New Roman" w:eastAsia="Times New Roman" w:hAnsi="Times New Roman" w:cs="Times New Roman"/>
+          <w:sz w:val="20"/>
+          <w:szCs w:val="20"/>
+        </w:rPr>
+      </w:pPr>
+    </w:p>
+    <w:p>
+      <w:pPr>
+        <w:spacing w:after="0" w:line="240" w:lineRule="auto"/>
+        <w:ind w:firstLine="720"/>
+        <w:rPr>
+          <w:rFonts w:ascii="Times New Roman" w:eastAsia="Times New Roman" w:hAnsi="Times New Roman" w:cs="Times New Roman"/>
+          <w:sz w:val="20"/>
+          <w:szCs w:val="20"/>
+        </w:rPr>
+      </w:pPr>
+      <w:r>
+        <w:rPr>
+          <w:rFonts w:ascii="Times New Roman" w:eastAsia="Times New Roman" w:hAnsi="Times New Roman" w:cs="Times New Roman"/>
+          <w:sz w:val="20"/>
+          <w:szCs w:val="20"/>
+        </w:rPr>
+        <w:t xml:space="preserve">        // Close patient appointment</w:t>
+      </w:r>
+    </w:p>
+    <w:p>
+      <w:pPr>
+        <w:spacing w:after="0" w:line="240" w:lineRule="auto"/>
+        <w:ind w:firstLine="720"/>
+        <w:rPr>
+          <w:rFonts w:ascii="Times New Roman" w:eastAsia="Times New Roman" w:hAnsi="Times New Roman" w:cs="Times New Roman"/>
+          <w:sz w:val="20"/>
+          <w:szCs w:val="20"/>
+        </w:rPr>
+      </w:pPr>
+      <w:r>
+        <w:rPr>
+          <w:rFonts w:ascii="Times New Roman" w:eastAsia="Times New Roman" w:hAnsi="Times New Roman" w:cs="Times New Roman"/>
+          <w:sz w:val="20"/>
+          <w:szCs w:val="20"/>
+        </w:rPr>
+        <w:t xml:space="preserve">        </w:t>
+      </w:r>
+      <w:proofErr w:type="spellStart"/>
+      <w:r>
+        <w:rPr>
+          <w:rFonts w:ascii="Times New Roman" w:eastAsia="Times New Roman" w:hAnsi="Times New Roman" w:cs="Times New Roman"/>
+          <w:sz w:val="20"/>
+          <w:szCs w:val="20"/>
+        </w:rPr>
+        <w:t>closePatientAppointment</w:t>
+      </w:r>
+      <w:proofErr w:type="spellEnd"/>
+      <w:r>
+        <w:rPr>
+          <w:rFonts w:ascii="Times New Roman" w:eastAsia="Times New Roman" w:hAnsi="Times New Roman" w:cs="Times New Roman"/>
+          <w:sz w:val="20"/>
+          <w:szCs w:val="20"/>
+        </w:rPr>
+        <w:t>()</w:t>
+      </w:r>
+    </w:p>
+    <w:p>
+      <w:pPr>
+        <w:spacing w:after="0" w:line="240" w:lineRule="auto"/>
+        <w:ind w:firstLine="720"/>
+        <w:rPr>
+          <w:rFonts w:ascii="Times New Roman" w:eastAsia="Times New Roman" w:hAnsi="Times New Roman" w:cs="Times New Roman"/>
+          <w:sz w:val="20"/>
+          <w:szCs w:val="20"/>
+        </w:rPr>
+      </w:pPr>
+    </w:p>
+    <w:p>
+      <w:pPr>
+        <w:spacing w:after="0" w:line="240" w:lineRule="auto"/>
+        <w:ind w:firstLine="720"/>
+        <w:rPr>
+          <w:rFonts w:ascii="Times New Roman" w:eastAsia="Times New Roman" w:hAnsi="Times New Roman" w:cs="Times New Roman"/>
+          <w:sz w:val="20"/>
+          <w:szCs w:val="20"/>
+        </w:rPr>
+      </w:pPr>
+      <w:r>
+        <w:rPr>
+          <w:rFonts w:ascii="Times New Roman" w:eastAsia="Times New Roman" w:hAnsi="Times New Roman" w:cs="Times New Roman"/>
+          <w:sz w:val="20"/>
+          <w:szCs w:val="20"/>
+        </w:rPr>
+        <w:t xml:space="preserve">        // </w:t>
+      </w:r>
+      <w:proofErr w:type="gramStart"/>
+      <w:r>
+        <w:rPr>
+          <w:rFonts w:ascii="Times New Roman" w:eastAsia="Times New Roman" w:hAnsi="Times New Roman" w:cs="Times New Roman"/>
+          <w:sz w:val="20"/>
+          <w:szCs w:val="20"/>
+        </w:rPr>
+        <w:t>Checkout</w:t>
+      </w:r>
+      <w:proofErr w:type="gramEnd"/>
+      <w:r>
+        <w:rPr>
+          <w:rFonts w:ascii="Times New Roman" w:eastAsia="Times New Roman" w:hAnsi="Times New Roman" w:cs="Times New Roman"/>
+          <w:sz w:val="20"/>
+          <w:szCs w:val="20"/>
+        </w:rPr>
+        <w:t xml:space="preserve"> complete for patient</w:t>
+      </w:r>
+    </w:p>
+    <w:p>
+      <w:pPr>
+        <w:spacing w:after="0" w:line="240" w:lineRule="auto"/>
+        <w:ind w:firstLine="720"/>
+        <w:rPr>
+          <w:rFonts w:ascii="Times New Roman" w:eastAsia="Times New Roman" w:hAnsi="Times New Roman" w:cs="Times New Roman"/>
+          <w:sz w:val="20"/>
+          <w:szCs w:val="20"/>
+        </w:rPr>
+      </w:pPr>
+      <w:r>
+        <w:rPr>
+          <w:rFonts w:ascii="Times New Roman" w:eastAsia="Times New Roman" w:hAnsi="Times New Roman" w:cs="Times New Roman"/>
+          <w:sz w:val="20"/>
+          <w:szCs w:val="20"/>
+        </w:rPr>
+        <w:t xml:space="preserve">        </w:t>
+      </w:r>
+      <w:proofErr w:type="spellStart"/>
+      <w:r>
+        <w:rPr>
+          <w:rFonts w:ascii="Times New Roman" w:eastAsia="Times New Roman" w:hAnsi="Times New Roman" w:cs="Times New Roman"/>
+          <w:sz w:val="20"/>
+          <w:szCs w:val="20"/>
+        </w:rPr>
+        <w:t>checkoutComplete</w:t>
+      </w:r>
+      <w:proofErr w:type="spellEnd"/>
+      <w:r>
+        <w:rPr>
+          <w:rFonts w:ascii="Times New Roman" w:eastAsia="Times New Roman" w:hAnsi="Times New Roman" w:cs="Times New Roman"/>
+          <w:sz w:val="20"/>
+          <w:szCs w:val="20"/>
+        </w:rPr>
+        <w:t>()</w:t>
+      </w:r>
+    </w:p>
+    <w:p>
+      <w:pPr>
+        <w:spacing w:after="0" w:line="240" w:lineRule="auto"/>
+        <w:ind w:firstLine="720"/>
+        <w:rPr>
+          <w:rFonts w:ascii="Times New Roman" w:eastAsia="Times New Roman" w:hAnsi="Times New Roman" w:cs="Times New Roman"/>
+          <w:sz w:val="20"/>
+          <w:szCs w:val="20"/>
+        </w:rPr>
+      </w:pPr>
+    </w:p>
+    <w:p>
+      <w:pPr>
+        <w:spacing w:after="0" w:line="240" w:lineRule="auto"/>
+        <w:ind w:firstLine="720"/>
+        <w:rPr>
+          <w:rFonts w:ascii="Times New Roman" w:eastAsia="Times New Roman" w:hAnsi="Times New Roman" w:cs="Times New Roman"/>
+          <w:sz w:val="20"/>
+          <w:szCs w:val="20"/>
+        </w:rPr>
+      </w:pPr>
+      <w:r>
+        <w:rPr>
+          <w:rFonts w:ascii="Times New Roman" w:eastAsia="Times New Roman" w:hAnsi="Times New Roman" w:cs="Times New Roman"/>
+          <w:sz w:val="20"/>
+          <w:szCs w:val="20"/>
+        </w:rPr>
+        <w:lastRenderedPageBreak/>
+        <w:t xml:space="preserve">        // Destroy object</w:t>
+      </w:r>
+    </w:p>
+    <w:p>
+      <w:pPr>
+        <w:spacing w:after="0" w:line="240" w:lineRule="auto"/>
+        <w:ind w:firstLine="720"/>
+        <w:rPr>
+          <w:rFonts w:ascii="Times New Roman" w:eastAsia="Times New Roman" w:hAnsi="Times New Roman" w:cs="Times New Roman"/>
+          <w:sz w:val="20"/>
+          <w:szCs w:val="20"/>
+        </w:rPr>
+      </w:pPr>
+      <w:r>
+        <w:rPr>
+          <w:rFonts w:ascii="Times New Roman" w:eastAsia="Times New Roman" w:hAnsi="Times New Roman" w:cs="Times New Roman"/>
+          <w:sz w:val="20"/>
+          <w:szCs w:val="20"/>
+        </w:rPr>
+        <w:t xml:space="preserve">        destroy()</w:t>
+      </w:r>
+    </w:p>
+    <w:p>
+      <w:pPr>
+        <w:spacing w:after="0" w:line="240" w:lineRule="auto"/>
+        <w:ind w:firstLine="720"/>
+        <w:rPr>
+          <w:rFonts w:ascii="Times New Roman" w:eastAsia="Times New Roman" w:hAnsi="Times New Roman" w:cs="Times New Roman"/>
+          <w:sz w:val="20"/>
+          <w:szCs w:val="20"/>
+        </w:rPr>
+      </w:pPr>
+      <w:r>
+        <w:rPr>
+          <w:rFonts w:ascii="Times New Roman" w:eastAsia="Times New Roman" w:hAnsi="Times New Roman" w:cs="Times New Roman"/>
+          <w:sz w:val="20"/>
+          <w:szCs w:val="20"/>
+        </w:rPr>
+        <w:t xml:space="preserve">    }</w:t>
+      </w:r>
+    </w:p>
+    <w:p>
+      <w:pPr>
+        <w:spacing w:after="0" w:line="240" w:lineRule="auto"/>
+        <w:ind w:firstLine="720"/>
+        <w:rPr>
+          <w:rFonts w:ascii="Times New Roman" w:eastAsia="Times New Roman" w:hAnsi="Times New Roman" w:cs="Times New Roman"/>
+          <w:sz w:val="20"/>
+          <w:szCs w:val="20"/>
+        </w:rPr>
+      </w:pPr>
+      <w:r>
+        <w:rPr>
+          <w:rFonts w:ascii="Times New Roman" w:eastAsia="Times New Roman" w:hAnsi="Times New Roman" w:cs="Times New Roman"/>
+          <w:sz w:val="20"/>
+          <w:szCs w:val="20"/>
         </w:rPr>
         <w:t>}</w:t>
       </w:r>
@@ -922,10 +2400,713 @@
         <w:ind w:firstLine="720"/>
         <w:rPr>
           <w:rFonts w:ascii="Times New Roman" w:eastAsia="Times New Roman" w:hAnsi="Times New Roman" w:cs="Times New Roman"/>
-          <w:sz w:val="24"/>
-          <w:szCs w:val="24"/>
-        </w:rPr>
-      </w:pPr>
+          <w:sz w:val="20"/>
+          <w:szCs w:val="20"/>
+        </w:rPr>
+      </w:pPr>
+    </w:p>
+    <w:p>
+      <w:pPr>
+        <w:spacing w:after="0" w:line="240" w:lineRule="auto"/>
+        <w:ind w:firstLine="720"/>
+        <w:rPr>
+          <w:rFonts w:ascii="Times New Roman" w:eastAsia="Times New Roman" w:hAnsi="Times New Roman" w:cs="Times New Roman"/>
+          <w:sz w:val="20"/>
+          <w:szCs w:val="20"/>
+        </w:rPr>
+      </w:pPr>
+      <w:r>
+        <w:rPr>
+          <w:rFonts w:ascii="Times New Roman" w:eastAsia="Times New Roman" w:hAnsi="Times New Roman" w:cs="Times New Roman"/>
+          <w:sz w:val="20"/>
+          <w:szCs w:val="20"/>
+        </w:rPr>
+        <w:t>// Object: Receptionist</w:t>
+      </w:r>
+    </w:p>
+    <w:p>
+      <w:pPr>
+        <w:spacing w:after="0" w:line="240" w:lineRule="auto"/>
+        <w:ind w:firstLine="720"/>
+        <w:rPr>
+          <w:rFonts w:ascii="Times New Roman" w:eastAsia="Times New Roman" w:hAnsi="Times New Roman" w:cs="Times New Roman"/>
+          <w:sz w:val="20"/>
+          <w:szCs w:val="20"/>
+        </w:rPr>
+      </w:pPr>
+      <w:r>
+        <w:rPr>
+          <w:rFonts w:ascii="Times New Roman" w:eastAsia="Times New Roman" w:hAnsi="Times New Roman" w:cs="Times New Roman"/>
+          <w:sz w:val="20"/>
+          <w:szCs w:val="20"/>
+        </w:rPr>
+        <w:t>Receptionist {</w:t>
+      </w:r>
+    </w:p>
+    <w:p>
+      <w:pPr>
+        <w:spacing w:after="0" w:line="240" w:lineRule="auto"/>
+        <w:ind w:firstLine="720"/>
+        <w:rPr>
+          <w:rFonts w:ascii="Times New Roman" w:eastAsia="Times New Roman" w:hAnsi="Times New Roman" w:cs="Times New Roman"/>
+          <w:sz w:val="20"/>
+          <w:szCs w:val="20"/>
+        </w:rPr>
+      </w:pPr>
+      <w:r>
+        <w:rPr>
+          <w:rFonts w:ascii="Times New Roman" w:eastAsia="Times New Roman" w:hAnsi="Times New Roman" w:cs="Times New Roman"/>
+          <w:sz w:val="20"/>
+          <w:szCs w:val="20"/>
+        </w:rPr>
+        <w:t xml:space="preserve">    function </w:t>
+      </w:r>
+      <w:proofErr w:type="spellStart"/>
+      <w:r>
+        <w:rPr>
+          <w:rFonts w:ascii="Times New Roman" w:eastAsia="Times New Roman" w:hAnsi="Times New Roman" w:cs="Times New Roman"/>
+          <w:sz w:val="20"/>
+          <w:szCs w:val="20"/>
+        </w:rPr>
+        <w:t>validateAvailability</w:t>
+      </w:r>
+      <w:proofErr w:type="spellEnd"/>
+      <w:r>
+        <w:rPr>
+          <w:rFonts w:ascii="Times New Roman" w:eastAsia="Times New Roman" w:hAnsi="Times New Roman" w:cs="Times New Roman"/>
+          <w:sz w:val="20"/>
+          <w:szCs w:val="20"/>
+        </w:rPr>
+        <w:t>(</w:t>
+      </w:r>
+      <w:proofErr w:type="spellStart"/>
+      <w:r>
+        <w:rPr>
+          <w:rFonts w:ascii="Times New Roman" w:eastAsia="Times New Roman" w:hAnsi="Times New Roman" w:cs="Times New Roman"/>
+          <w:sz w:val="20"/>
+          <w:szCs w:val="20"/>
+        </w:rPr>
+        <w:t>doctorId</w:t>
+      </w:r>
+      <w:proofErr w:type="spellEnd"/>
+      <w:r>
+        <w:rPr>
+          <w:rFonts w:ascii="Times New Roman" w:eastAsia="Times New Roman" w:hAnsi="Times New Roman" w:cs="Times New Roman"/>
+          <w:sz w:val="20"/>
+          <w:szCs w:val="20"/>
+        </w:rPr>
+        <w:t>, datetime) {</w:t>
+      </w:r>
+    </w:p>
+    <w:p>
+      <w:pPr>
+        <w:spacing w:after="0" w:line="240" w:lineRule="auto"/>
+        <w:ind w:firstLine="720"/>
+        <w:rPr>
+          <w:rFonts w:ascii="Times New Roman" w:eastAsia="Times New Roman" w:hAnsi="Times New Roman" w:cs="Times New Roman"/>
+          <w:sz w:val="20"/>
+          <w:szCs w:val="20"/>
+        </w:rPr>
+      </w:pPr>
+      <w:r>
+        <w:rPr>
+          <w:rFonts w:ascii="Times New Roman" w:eastAsia="Times New Roman" w:hAnsi="Times New Roman" w:cs="Times New Roman"/>
+          <w:sz w:val="20"/>
+          <w:szCs w:val="20"/>
+        </w:rPr>
+        <w:t xml:space="preserve">        // Check Doctor's schedule</w:t>
+      </w:r>
+    </w:p>
+    <w:p>
+      <w:pPr>
+        <w:spacing w:after="0" w:line="240" w:lineRule="auto"/>
+        <w:ind w:firstLine="720"/>
+        <w:rPr>
+          <w:rFonts w:ascii="Times New Roman" w:eastAsia="Times New Roman" w:hAnsi="Times New Roman" w:cs="Times New Roman"/>
+          <w:sz w:val="20"/>
+          <w:szCs w:val="20"/>
+        </w:rPr>
+      </w:pPr>
+      <w:r>
+        <w:rPr>
+          <w:rFonts w:ascii="Times New Roman" w:eastAsia="Times New Roman" w:hAnsi="Times New Roman" w:cs="Times New Roman"/>
+          <w:sz w:val="20"/>
+          <w:szCs w:val="20"/>
+        </w:rPr>
+        <w:t xml:space="preserve">        </w:t>
+      </w:r>
+      <w:proofErr w:type="spellStart"/>
+      <w:r>
+        <w:rPr>
+          <w:rFonts w:ascii="Times New Roman" w:eastAsia="Times New Roman" w:hAnsi="Times New Roman" w:cs="Times New Roman"/>
+          <w:sz w:val="20"/>
+          <w:szCs w:val="20"/>
+        </w:rPr>
+        <w:t>Doctor.checkSchedule</w:t>
+      </w:r>
+      <w:proofErr w:type="spellEnd"/>
+      <w:r>
+        <w:rPr>
+          <w:rFonts w:ascii="Times New Roman" w:eastAsia="Times New Roman" w:hAnsi="Times New Roman" w:cs="Times New Roman"/>
+          <w:sz w:val="20"/>
+          <w:szCs w:val="20"/>
+        </w:rPr>
+        <w:t>(datetime)</w:t>
+      </w:r>
+    </w:p>
+    <w:p>
+      <w:pPr>
+        <w:spacing w:after="0" w:line="240" w:lineRule="auto"/>
+        <w:ind w:firstLine="720"/>
+        <w:rPr>
+          <w:rFonts w:ascii="Times New Roman" w:eastAsia="Times New Roman" w:hAnsi="Times New Roman" w:cs="Times New Roman"/>
+          <w:sz w:val="20"/>
+          <w:szCs w:val="20"/>
+        </w:rPr>
+      </w:pPr>
+    </w:p>
+    <w:p>
+      <w:pPr>
+        <w:spacing w:after="0" w:line="240" w:lineRule="auto"/>
+        <w:ind w:firstLine="720"/>
+        <w:rPr>
+          <w:rFonts w:ascii="Times New Roman" w:eastAsia="Times New Roman" w:hAnsi="Times New Roman" w:cs="Times New Roman"/>
+          <w:sz w:val="20"/>
+          <w:szCs w:val="20"/>
+        </w:rPr>
+      </w:pPr>
+      <w:r>
+        <w:rPr>
+          <w:rFonts w:ascii="Times New Roman" w:eastAsia="Times New Roman" w:hAnsi="Times New Roman" w:cs="Times New Roman"/>
+          <w:sz w:val="20"/>
+          <w:szCs w:val="20"/>
+        </w:rPr>
+        <w:t xml:space="preserve">        // Confirm booking</w:t>
+      </w:r>
+    </w:p>
+    <w:p>
+      <w:pPr>
+        <w:spacing w:after="0" w:line="240" w:lineRule="auto"/>
+        <w:ind w:firstLine="720"/>
+        <w:rPr>
+          <w:rFonts w:ascii="Times New Roman" w:eastAsia="Times New Roman" w:hAnsi="Times New Roman" w:cs="Times New Roman"/>
+          <w:sz w:val="20"/>
+          <w:szCs w:val="20"/>
+        </w:rPr>
+      </w:pPr>
+      <w:r>
+        <w:rPr>
+          <w:rFonts w:ascii="Times New Roman" w:eastAsia="Times New Roman" w:hAnsi="Times New Roman" w:cs="Times New Roman"/>
+          <w:sz w:val="20"/>
+          <w:szCs w:val="20"/>
+        </w:rPr>
+        <w:t xml:space="preserve">        </w:t>
+      </w:r>
+      <w:proofErr w:type="spellStart"/>
+      <w:r>
+        <w:rPr>
+          <w:rFonts w:ascii="Times New Roman" w:eastAsia="Times New Roman" w:hAnsi="Times New Roman" w:cs="Times New Roman"/>
+          <w:sz w:val="20"/>
+          <w:szCs w:val="20"/>
+        </w:rPr>
+        <w:t>confirmBooking</w:t>
+      </w:r>
+      <w:proofErr w:type="spellEnd"/>
+      <w:r>
+        <w:rPr>
+          <w:rFonts w:ascii="Times New Roman" w:eastAsia="Times New Roman" w:hAnsi="Times New Roman" w:cs="Times New Roman"/>
+          <w:sz w:val="20"/>
+          <w:szCs w:val="20"/>
+        </w:rPr>
+        <w:t>()</w:t>
+      </w:r>
+    </w:p>
+    <w:p>
+      <w:pPr>
+        <w:spacing w:after="0" w:line="240" w:lineRule="auto"/>
+        <w:ind w:firstLine="720"/>
+        <w:rPr>
+          <w:rFonts w:ascii="Times New Roman" w:eastAsia="Times New Roman" w:hAnsi="Times New Roman" w:cs="Times New Roman"/>
+          <w:sz w:val="20"/>
+          <w:szCs w:val="20"/>
+        </w:rPr>
+      </w:pPr>
+      <w:r>
+        <w:rPr>
+          <w:rFonts w:ascii="Times New Roman" w:eastAsia="Times New Roman" w:hAnsi="Times New Roman" w:cs="Times New Roman"/>
+          <w:sz w:val="20"/>
+          <w:szCs w:val="20"/>
+        </w:rPr>
+        <w:t xml:space="preserve">    }</w:t>
+      </w:r>
+    </w:p>
+    <w:p>
+      <w:pPr>
+        <w:spacing w:after="0" w:line="240" w:lineRule="auto"/>
+        <w:ind w:firstLine="720"/>
+        <w:rPr>
+          <w:rFonts w:ascii="Times New Roman" w:eastAsia="Times New Roman" w:hAnsi="Times New Roman" w:cs="Times New Roman"/>
+          <w:sz w:val="20"/>
+          <w:szCs w:val="20"/>
+        </w:rPr>
+      </w:pPr>
+    </w:p>
+    <w:p>
+      <w:pPr>
+        <w:spacing w:after="0" w:line="240" w:lineRule="auto"/>
+        <w:ind w:firstLine="720"/>
+        <w:rPr>
+          <w:rFonts w:ascii="Times New Roman" w:eastAsia="Times New Roman" w:hAnsi="Times New Roman" w:cs="Times New Roman"/>
+          <w:sz w:val="20"/>
+          <w:szCs w:val="20"/>
+        </w:rPr>
+      </w:pPr>
+      <w:r>
+        <w:rPr>
+          <w:rFonts w:ascii="Times New Roman" w:eastAsia="Times New Roman" w:hAnsi="Times New Roman" w:cs="Times New Roman"/>
+          <w:sz w:val="20"/>
+          <w:szCs w:val="20"/>
+        </w:rPr>
+        <w:t xml:space="preserve">    function </w:t>
+      </w:r>
+      <w:proofErr w:type="spellStart"/>
+      <w:r>
+        <w:rPr>
+          <w:rFonts w:ascii="Times New Roman" w:eastAsia="Times New Roman" w:hAnsi="Times New Roman" w:cs="Times New Roman"/>
+          <w:sz w:val="20"/>
+          <w:szCs w:val="20"/>
+        </w:rPr>
+        <w:t>verifyPatientCheckout</w:t>
+      </w:r>
+      <w:proofErr w:type="spellEnd"/>
+      <w:r>
+        <w:rPr>
+          <w:rFonts w:ascii="Times New Roman" w:eastAsia="Times New Roman" w:hAnsi="Times New Roman" w:cs="Times New Roman"/>
+          <w:sz w:val="20"/>
+          <w:szCs w:val="20"/>
+        </w:rPr>
+        <w:t>() {</w:t>
+      </w:r>
+    </w:p>
+    <w:p>
+      <w:pPr>
+        <w:spacing w:after="0" w:line="240" w:lineRule="auto"/>
+        <w:ind w:firstLine="720"/>
+        <w:rPr>
+          <w:rFonts w:ascii="Times New Roman" w:eastAsia="Times New Roman" w:hAnsi="Times New Roman" w:cs="Times New Roman"/>
+          <w:sz w:val="20"/>
+          <w:szCs w:val="20"/>
+        </w:rPr>
+      </w:pPr>
+      <w:r>
+        <w:rPr>
+          <w:rFonts w:ascii="Times New Roman" w:eastAsia="Times New Roman" w:hAnsi="Times New Roman" w:cs="Times New Roman"/>
+          <w:sz w:val="20"/>
+          <w:szCs w:val="20"/>
+        </w:rPr>
+        <w:t xml:space="preserve">        // ... logic to verify patient checkout ...</w:t>
+      </w:r>
+    </w:p>
+    <w:p>
+      <w:pPr>
+        <w:spacing w:after="0" w:line="240" w:lineRule="auto"/>
+        <w:ind w:firstLine="720"/>
+        <w:rPr>
+          <w:rFonts w:ascii="Times New Roman" w:eastAsia="Times New Roman" w:hAnsi="Times New Roman" w:cs="Times New Roman"/>
+          <w:sz w:val="20"/>
+          <w:szCs w:val="20"/>
+        </w:rPr>
+      </w:pPr>
+    </w:p>
+    <w:p>
+      <w:pPr>
+        <w:spacing w:after="0" w:line="240" w:lineRule="auto"/>
+        <w:ind w:firstLine="720"/>
+        <w:rPr>
+          <w:rFonts w:ascii="Times New Roman" w:eastAsia="Times New Roman" w:hAnsi="Times New Roman" w:cs="Times New Roman"/>
+          <w:sz w:val="20"/>
+          <w:szCs w:val="20"/>
+        </w:rPr>
+      </w:pPr>
+      <w:r>
+        <w:rPr>
+          <w:rFonts w:ascii="Times New Roman" w:eastAsia="Times New Roman" w:hAnsi="Times New Roman" w:cs="Times New Roman"/>
+          <w:sz w:val="20"/>
+          <w:szCs w:val="20"/>
+        </w:rPr>
+        <w:t xml:space="preserve">        // Close patient appointment</w:t>
+      </w:r>
+    </w:p>
+    <w:p>
+      <w:pPr>
+        <w:spacing w:after="0" w:line="240" w:lineRule="auto"/>
+        <w:ind w:firstLine="720"/>
+        <w:rPr>
+          <w:rFonts w:ascii="Times New Roman" w:eastAsia="Times New Roman" w:hAnsi="Times New Roman" w:cs="Times New Roman"/>
+          <w:sz w:val="20"/>
+          <w:szCs w:val="20"/>
+        </w:rPr>
+      </w:pPr>
+      <w:r>
+        <w:rPr>
+          <w:rFonts w:ascii="Times New Roman" w:eastAsia="Times New Roman" w:hAnsi="Times New Roman" w:cs="Times New Roman"/>
+          <w:sz w:val="20"/>
+          <w:szCs w:val="20"/>
+        </w:rPr>
+        <w:t xml:space="preserve">        </w:t>
+      </w:r>
+      <w:proofErr w:type="spellStart"/>
+      <w:r>
+        <w:rPr>
+          <w:rFonts w:ascii="Times New Roman" w:eastAsia="Times New Roman" w:hAnsi="Times New Roman" w:cs="Times New Roman"/>
+          <w:sz w:val="20"/>
+          <w:szCs w:val="20"/>
+        </w:rPr>
+        <w:t>closePatientAppointment</w:t>
+      </w:r>
+      <w:proofErr w:type="spellEnd"/>
+      <w:r>
+        <w:rPr>
+          <w:rFonts w:ascii="Times New Roman" w:eastAsia="Times New Roman" w:hAnsi="Times New Roman" w:cs="Times New Roman"/>
+          <w:sz w:val="20"/>
+          <w:szCs w:val="20"/>
+        </w:rPr>
+        <w:t>()</w:t>
+      </w:r>
+    </w:p>
+    <w:p>
+      <w:pPr>
+        <w:spacing w:after="0" w:line="240" w:lineRule="auto"/>
+        <w:ind w:firstLine="720"/>
+        <w:rPr>
+          <w:rFonts w:ascii="Times New Roman" w:eastAsia="Times New Roman" w:hAnsi="Times New Roman" w:cs="Times New Roman"/>
+          <w:sz w:val="20"/>
+          <w:szCs w:val="20"/>
+        </w:rPr>
+      </w:pPr>
+      <w:r>
+        <w:rPr>
+          <w:rFonts w:ascii="Times New Roman" w:eastAsia="Times New Roman" w:hAnsi="Times New Roman" w:cs="Times New Roman"/>
+          <w:sz w:val="20"/>
+          <w:szCs w:val="20"/>
+        </w:rPr>
+        <w:t xml:space="preserve">    }</w:t>
+      </w:r>
+    </w:p>
+    <w:p>
+      <w:pPr>
+        <w:spacing w:after="0" w:line="240" w:lineRule="auto"/>
+        <w:ind w:firstLine="720"/>
+        <w:rPr>
+          <w:rFonts w:ascii="Times New Roman" w:eastAsia="Times New Roman" w:hAnsi="Times New Roman" w:cs="Times New Roman"/>
+          <w:sz w:val="20"/>
+          <w:szCs w:val="20"/>
+        </w:rPr>
+      </w:pPr>
+      <w:r>
+        <w:rPr>
+          <w:rFonts w:ascii="Times New Roman" w:eastAsia="Times New Roman" w:hAnsi="Times New Roman" w:cs="Times New Roman"/>
+          <w:sz w:val="20"/>
+          <w:szCs w:val="20"/>
+        </w:rPr>
+        <w:t>}</w:t>
+      </w:r>
+    </w:p>
+    <w:p>
+      <w:pPr>
+        <w:spacing w:after="0" w:line="240" w:lineRule="auto"/>
+        <w:ind w:firstLine="720"/>
+        <w:rPr>
+          <w:rFonts w:ascii="Times New Roman" w:eastAsia="Times New Roman" w:hAnsi="Times New Roman" w:cs="Times New Roman"/>
+          <w:sz w:val="20"/>
+          <w:szCs w:val="20"/>
+        </w:rPr>
+      </w:pPr>
+    </w:p>
+    <w:p>
+      <w:pPr>
+        <w:spacing w:after="0" w:line="240" w:lineRule="auto"/>
+        <w:ind w:firstLine="720"/>
+        <w:rPr>
+          <w:rFonts w:ascii="Times New Roman" w:eastAsia="Times New Roman" w:hAnsi="Times New Roman" w:cs="Times New Roman"/>
+          <w:sz w:val="20"/>
+          <w:szCs w:val="20"/>
+        </w:rPr>
+      </w:pPr>
+      <w:r>
+        <w:rPr>
+          <w:rFonts w:ascii="Times New Roman" w:eastAsia="Times New Roman" w:hAnsi="Times New Roman" w:cs="Times New Roman"/>
+          <w:sz w:val="20"/>
+          <w:szCs w:val="20"/>
+        </w:rPr>
+        <w:t>// Object: Doctor</w:t>
+      </w:r>
+    </w:p>
+    <w:p>
+      <w:pPr>
+        <w:spacing w:after="0" w:line="240" w:lineRule="auto"/>
+        <w:ind w:firstLine="720"/>
+        <w:rPr>
+          <w:rFonts w:ascii="Times New Roman" w:eastAsia="Times New Roman" w:hAnsi="Times New Roman" w:cs="Times New Roman"/>
+          <w:sz w:val="20"/>
+          <w:szCs w:val="20"/>
+        </w:rPr>
+      </w:pPr>
+      <w:r>
+        <w:rPr>
+          <w:rFonts w:ascii="Times New Roman" w:eastAsia="Times New Roman" w:hAnsi="Times New Roman" w:cs="Times New Roman"/>
+          <w:sz w:val="20"/>
+          <w:szCs w:val="20"/>
+        </w:rPr>
+        <w:t>Doctor {</w:t>
+      </w:r>
+    </w:p>
+    <w:p>
+      <w:pPr>
+        <w:spacing w:after="0" w:line="240" w:lineRule="auto"/>
+        <w:ind w:firstLine="720"/>
+        <w:rPr>
+          <w:rFonts w:ascii="Times New Roman" w:eastAsia="Times New Roman" w:hAnsi="Times New Roman" w:cs="Times New Roman"/>
+          <w:sz w:val="20"/>
+          <w:szCs w:val="20"/>
+        </w:rPr>
+      </w:pPr>
+      <w:r>
+        <w:rPr>
+          <w:rFonts w:ascii="Times New Roman" w:eastAsia="Times New Roman" w:hAnsi="Times New Roman" w:cs="Times New Roman"/>
+          <w:sz w:val="20"/>
+          <w:szCs w:val="20"/>
+        </w:rPr>
+        <w:t xml:space="preserve">    function </w:t>
+      </w:r>
+      <w:proofErr w:type="spellStart"/>
+      <w:r>
+        <w:rPr>
+          <w:rFonts w:ascii="Times New Roman" w:eastAsia="Times New Roman" w:hAnsi="Times New Roman" w:cs="Times New Roman"/>
+          <w:sz w:val="20"/>
+          <w:szCs w:val="20"/>
+        </w:rPr>
+        <w:t>checkSchedule</w:t>
+      </w:r>
+      <w:proofErr w:type="spellEnd"/>
+      <w:r>
+        <w:rPr>
+          <w:rFonts w:ascii="Times New Roman" w:eastAsia="Times New Roman" w:hAnsi="Times New Roman" w:cs="Times New Roman"/>
+          <w:sz w:val="20"/>
+          <w:szCs w:val="20"/>
+        </w:rPr>
+        <w:t>(datetime) {</w:t>
+      </w:r>
+    </w:p>
+    <w:p>
+      <w:pPr>
+        <w:spacing w:after="0" w:line="240" w:lineRule="auto"/>
+        <w:ind w:firstLine="720"/>
+        <w:rPr>
+          <w:rFonts w:ascii="Times New Roman" w:eastAsia="Times New Roman" w:hAnsi="Times New Roman" w:cs="Times New Roman"/>
+          <w:sz w:val="20"/>
+          <w:szCs w:val="20"/>
+        </w:rPr>
+      </w:pPr>
+      <w:r>
+        <w:rPr>
+          <w:rFonts w:ascii="Times New Roman" w:eastAsia="Times New Roman" w:hAnsi="Times New Roman" w:cs="Times New Roman"/>
+          <w:sz w:val="20"/>
+          <w:szCs w:val="20"/>
+        </w:rPr>
+        <w:t xml:space="preserve">        // ... logic to check schedule ...</w:t>
+      </w:r>
+    </w:p>
+    <w:p>
+      <w:pPr>
+        <w:spacing w:after="0" w:line="240" w:lineRule="auto"/>
+        <w:ind w:firstLine="720"/>
+        <w:rPr>
+          <w:rFonts w:ascii="Times New Roman" w:eastAsia="Times New Roman" w:hAnsi="Times New Roman" w:cs="Times New Roman"/>
+          <w:sz w:val="20"/>
+          <w:szCs w:val="20"/>
+        </w:rPr>
+      </w:pPr>
+    </w:p>
+    <w:p>
+      <w:pPr>
+        <w:spacing w:after="0" w:line="240" w:lineRule="auto"/>
+        <w:ind w:firstLine="720"/>
+        <w:rPr>
+          <w:rFonts w:ascii="Times New Roman" w:eastAsia="Times New Roman" w:hAnsi="Times New Roman" w:cs="Times New Roman"/>
+          <w:sz w:val="20"/>
+          <w:szCs w:val="20"/>
+        </w:rPr>
+      </w:pPr>
+      <w:r>
+        <w:rPr>
+          <w:rFonts w:ascii="Times New Roman" w:eastAsia="Times New Roman" w:hAnsi="Times New Roman" w:cs="Times New Roman"/>
+          <w:sz w:val="20"/>
+          <w:szCs w:val="20"/>
+        </w:rPr>
+        <w:t xml:space="preserve">        // Confirm availability</w:t>
+      </w:r>
+    </w:p>
+    <w:p>
+      <w:pPr>
+        <w:spacing w:after="0" w:line="240" w:lineRule="auto"/>
+        <w:ind w:firstLine="720"/>
+        <w:rPr>
+          <w:rFonts w:ascii="Times New Roman" w:eastAsia="Times New Roman" w:hAnsi="Times New Roman" w:cs="Times New Roman"/>
+          <w:sz w:val="20"/>
+          <w:szCs w:val="20"/>
+        </w:rPr>
+      </w:pPr>
+      <w:r>
+        <w:rPr>
+          <w:rFonts w:ascii="Times New Roman" w:eastAsia="Times New Roman" w:hAnsi="Times New Roman" w:cs="Times New Roman"/>
+          <w:sz w:val="20"/>
+          <w:szCs w:val="20"/>
+        </w:rPr>
+        <w:t xml:space="preserve">        </w:t>
+      </w:r>
+      <w:proofErr w:type="spellStart"/>
+      <w:r>
+        <w:rPr>
+          <w:rFonts w:ascii="Times New Roman" w:eastAsia="Times New Roman" w:hAnsi="Times New Roman" w:cs="Times New Roman"/>
+          <w:sz w:val="20"/>
+          <w:szCs w:val="20"/>
+        </w:rPr>
+        <w:t>confirmAvailability</w:t>
+      </w:r>
+      <w:proofErr w:type="spellEnd"/>
+      <w:r>
+        <w:rPr>
+          <w:rFonts w:ascii="Times New Roman" w:eastAsia="Times New Roman" w:hAnsi="Times New Roman" w:cs="Times New Roman"/>
+          <w:sz w:val="20"/>
+          <w:szCs w:val="20"/>
+        </w:rPr>
+        <w:t>()</w:t>
+      </w:r>
+    </w:p>
+    <w:p>
+      <w:pPr>
+        <w:spacing w:after="0" w:line="240" w:lineRule="auto"/>
+        <w:ind w:firstLine="720"/>
+        <w:rPr>
+          <w:rFonts w:ascii="Times New Roman" w:eastAsia="Times New Roman" w:hAnsi="Times New Roman" w:cs="Times New Roman"/>
+          <w:sz w:val="20"/>
+          <w:szCs w:val="20"/>
+        </w:rPr>
+      </w:pPr>
+      <w:r>
+        <w:rPr>
+          <w:rFonts w:ascii="Times New Roman" w:eastAsia="Times New Roman" w:hAnsi="Times New Roman" w:cs="Times New Roman"/>
+          <w:sz w:val="20"/>
+          <w:szCs w:val="20"/>
+        </w:rPr>
+        <w:t xml:space="preserve">    }</w:t>
+      </w:r>
+    </w:p>
+    <w:p>
+      <w:pPr>
+        <w:spacing w:after="0" w:line="240" w:lineRule="auto"/>
+        <w:ind w:firstLine="720"/>
+        <w:rPr>
+          <w:rFonts w:ascii="Times New Roman" w:eastAsia="Times New Roman" w:hAnsi="Times New Roman" w:cs="Times New Roman"/>
+          <w:sz w:val="20"/>
+          <w:szCs w:val="20"/>
+        </w:rPr>
+      </w:pPr>
+    </w:p>
+    <w:p>
+      <w:pPr>
+        <w:spacing w:after="0" w:line="240" w:lineRule="auto"/>
+        <w:ind w:firstLine="720"/>
+        <w:rPr>
+          <w:rFonts w:ascii="Times New Roman" w:eastAsia="Times New Roman" w:hAnsi="Times New Roman" w:cs="Times New Roman"/>
+          <w:sz w:val="20"/>
+          <w:szCs w:val="20"/>
+        </w:rPr>
+      </w:pPr>
+      <w:r>
+        <w:rPr>
+          <w:rFonts w:ascii="Times New Roman" w:eastAsia="Times New Roman" w:hAnsi="Times New Roman" w:cs="Times New Roman"/>
+          <w:sz w:val="20"/>
+          <w:szCs w:val="20"/>
+        </w:rPr>
+        <w:t xml:space="preserve">    function </w:t>
+      </w:r>
+      <w:proofErr w:type="spellStart"/>
+      <w:r>
+        <w:rPr>
+          <w:rFonts w:ascii="Times New Roman" w:eastAsia="Times New Roman" w:hAnsi="Times New Roman" w:cs="Times New Roman"/>
+          <w:sz w:val="20"/>
+          <w:szCs w:val="20"/>
+        </w:rPr>
+        <w:t>provideTreatment</w:t>
+      </w:r>
+      <w:proofErr w:type="spellEnd"/>
+      <w:r>
+        <w:rPr>
+          <w:rFonts w:ascii="Times New Roman" w:eastAsia="Times New Roman" w:hAnsi="Times New Roman" w:cs="Times New Roman"/>
+          <w:sz w:val="20"/>
+          <w:szCs w:val="20"/>
+        </w:rPr>
+        <w:t>() {</w:t>
+      </w:r>
+    </w:p>
+    <w:p>
+      <w:pPr>
+        <w:spacing w:after="0" w:line="240" w:lineRule="auto"/>
+        <w:ind w:firstLine="720"/>
+        <w:rPr>
+          <w:rFonts w:ascii="Times New Roman" w:eastAsia="Times New Roman" w:hAnsi="Times New Roman" w:cs="Times New Roman"/>
+          <w:sz w:val="20"/>
+          <w:szCs w:val="20"/>
+        </w:rPr>
+      </w:pPr>
+      <w:r>
+        <w:rPr>
+          <w:rFonts w:ascii="Times New Roman" w:eastAsia="Times New Roman" w:hAnsi="Times New Roman" w:cs="Times New Roman"/>
+          <w:sz w:val="20"/>
+          <w:szCs w:val="20"/>
+        </w:rPr>
+        <w:t xml:space="preserve">        // ... logic to provide treatment ...</w:t>
+      </w:r>
+    </w:p>
+    <w:p>
+      <w:pPr>
+        <w:spacing w:after="0" w:line="240" w:lineRule="auto"/>
+        <w:ind w:firstLine="720"/>
+        <w:rPr>
+          <w:rFonts w:ascii="Times New Roman" w:eastAsia="Times New Roman" w:hAnsi="Times New Roman" w:cs="Times New Roman"/>
+          <w:sz w:val="20"/>
+          <w:szCs w:val="20"/>
+        </w:rPr>
+      </w:pPr>
+      <w:r>
+        <w:rPr>
+          <w:rFonts w:ascii="Times New Roman" w:eastAsia="Times New Roman" w:hAnsi="Times New Roman" w:cs="Times New Roman"/>
+          <w:sz w:val="20"/>
+          <w:szCs w:val="20"/>
+        </w:rPr>
+        <w:t xml:space="preserve">    }</w:t>
+      </w:r>
+    </w:p>
+    <w:p>
+      <w:pPr>
+        <w:spacing w:after="0" w:line="240" w:lineRule="auto"/>
+        <w:ind w:firstLine="720"/>
+        <w:rPr>
+          <w:rFonts w:ascii="Times New Roman" w:eastAsia="Times New Roman" w:hAnsi="Times New Roman" w:cs="Times New Roman"/>
+          <w:sz w:val="20"/>
+          <w:szCs w:val="20"/>
+        </w:rPr>
+      </w:pPr>
+      <w:r>
+        <w:rPr>
+          <w:rFonts w:ascii="Times New Roman" w:eastAsia="Times New Roman" w:hAnsi="Times New Roman" w:cs="Times New Roman"/>
+          <w:sz w:val="20"/>
+          <w:szCs w:val="20"/>
+        </w:rPr>
+        <w:t>}</w:t>
+      </w:r>
     </w:p>
     <w:p>
       <w:pPr>
@@ -977,7 +3158,7 @@
           <w:sz w:val="24"/>
           <w:szCs w:val="24"/>
         </w:rPr>
-        <w:t>The Dynamic binding nature of polymorphism allows objects of different classes to be treated uniformly through a common interface while retaining their specific behaviors in method calls. As this binding moves decisions on method calls to runtime, Polymorphism is a runtime characteristic of programming.</w:t>
+        <w:t>The submitted sequence diagram properly demonstrates the use of key concepts such as actors, objects, messages and message types, control focus, self-messages, and object destruction. It provides a clear narrative of this system process, from a patient's intention to book an appointment to the final checkout, giving an overview of the system's functionality and control flow.</w:t>
       </w:r>
     </w:p>
     <w:p>
@@ -1016,6 +3197,59 @@
     </w:p>
     <w:p>
       <w:pPr>
+        <w:spacing w:after="200" w:line="276" w:lineRule="auto"/>
+        <w:jc w:val="center"/>
+        <w:rPr>
+          <w:rFonts w:ascii="Times New Roman" w:eastAsia="Times New Roman" w:hAnsi="Times New Roman" w:cs="Times New Roman"/>
+          <w:spacing w:val="2"/>
+          <w:sz w:val="24"/>
+          <w:shd w:val="clear" w:color="auto" w:fill="FFFFFF"/>
+        </w:rPr>
+      </w:pPr>
+      <w:r>
+        <w:rPr>
+          <w:rFonts w:ascii="Times New Roman" w:eastAsia="Times New Roman" w:hAnsi="Times New Roman" w:cs="Times New Roman"/>
+          <w:spacing w:val="2"/>
+          <w:sz w:val="24"/>
+          <w:shd w:val="clear" w:color="auto" w:fill="FFFFFF"/>
+        </w:rPr>
+        <w:t xml:space="preserve">Bell, D. (2004, February 16). IBM developer. https://developer.ibm.com/articles/the-sequence-diagram/ </w:t>
+      </w:r>
+    </w:p>
+    <w:p>
+      <w:pPr>
+        <w:spacing w:after="200" w:line="276" w:lineRule="auto"/>
+        <w:jc w:val="center"/>
+        <w:rPr>
+          <w:rFonts w:ascii="Times New Roman" w:eastAsia="Times New Roman" w:hAnsi="Times New Roman" w:cs="Times New Roman"/>
+          <w:spacing w:val="2"/>
+          <w:sz w:val="24"/>
+          <w:shd w:val="clear" w:color="auto" w:fill="FFFFFF"/>
+        </w:rPr>
+      </w:pPr>
+      <w:proofErr w:type="spellStart"/>
+      <w:r>
+        <w:rPr>
+          <w:rFonts w:ascii="Times New Roman" w:eastAsia="Times New Roman" w:hAnsi="Times New Roman" w:cs="Times New Roman"/>
+          <w:spacing w:val="2"/>
+          <w:sz w:val="24"/>
+          <w:shd w:val="clear" w:color="auto" w:fill="FFFFFF"/>
+        </w:rPr>
+        <w:t>Fakhroutdinov</w:t>
+      </w:r>
+      <w:proofErr w:type="spellEnd"/>
+      <w:r>
+        <w:rPr>
+          <w:rFonts w:ascii="Times New Roman" w:eastAsia="Times New Roman" w:hAnsi="Times New Roman" w:cs="Times New Roman"/>
+          <w:spacing w:val="2"/>
+          <w:sz w:val="24"/>
+          <w:shd w:val="clear" w:color="auto" w:fill="FFFFFF"/>
+        </w:rPr>
+        <w:t xml:space="preserve">, K. (2013, January 13). UML sequence diagrams. UML Diagrams - overview, reference, and examples. https://www.uml-diagrams.org/sequence-diagrams.html </w:t>
+      </w:r>
+    </w:p>
+    <w:p>
+      <w:pPr>
         <w:spacing w:after="0" w:line="480" w:lineRule="auto"/>
         <w:ind w:left="720" w:hanging="720"/>
         <w:rPr>
@@ -1032,222 +3266,7 @@
           <w:sz w:val="24"/>
           <w:shd w:val="clear" w:color="auto" w:fill="FFFFFF"/>
         </w:rPr>
-        <w:t xml:space="preserve">12.3. polymorphism in depth. (n.d.). https://icarus.cs.weber.edu/~dab/cs1410/textbook/12.Polymorphism/poly_and_virt.html </w:t>
-      </w:r>
-    </w:p>
-    <w:p>
-      <w:pPr>
-        <w:spacing w:after="0" w:line="480" w:lineRule="auto"/>
-        <w:ind w:left="720" w:hanging="720"/>
-        <w:rPr>
-          <w:rFonts w:ascii="Times New Roman" w:eastAsia="Times New Roman" w:hAnsi="Times New Roman" w:cs="Times New Roman"/>
-          <w:spacing w:val="2"/>
-          <w:sz w:val="24"/>
-          <w:shd w:val="clear" w:color="auto" w:fill="FFFFFF"/>
-        </w:rPr>
-      </w:pPr>
-      <w:r>
-        <w:rPr>
-          <w:rFonts w:ascii="Times New Roman" w:eastAsia="Times New Roman" w:hAnsi="Times New Roman" w:cs="Times New Roman"/>
-          <w:spacing w:val="2"/>
-          <w:sz w:val="24"/>
-          <w:shd w:val="clear" w:color="auto" w:fill="FFFFFF"/>
-        </w:rPr>
-        <w:t xml:space="preserve">Inheritance and Polymorphism. Inheritance and polymorphism. (n.d.). http://www.cs.utsa.edu/~cs3443/notes/chapter10/ch10.html </w:t>
-      </w:r>
-    </w:p>
-    <w:p>
-      <w:pPr>
-        <w:spacing w:after="0" w:line="480" w:lineRule="auto"/>
-        <w:ind w:left="720" w:hanging="720"/>
-        <w:rPr>
-          <w:rFonts w:ascii="Times New Roman" w:eastAsia="Times New Roman" w:hAnsi="Times New Roman" w:cs="Times New Roman"/>
-          <w:spacing w:val="2"/>
-          <w:sz w:val="24"/>
-          <w:shd w:val="clear" w:color="auto" w:fill="FFFFFF"/>
-        </w:rPr>
-      </w:pPr>
-      <w:proofErr w:type="spellStart"/>
-      <w:r>
-        <w:rPr>
-          <w:rFonts w:ascii="Times New Roman" w:eastAsia="Times New Roman" w:hAnsi="Times New Roman" w:cs="Times New Roman"/>
-          <w:spacing w:val="2"/>
-          <w:sz w:val="24"/>
-          <w:shd w:val="clear" w:color="auto" w:fill="FFFFFF"/>
-        </w:rPr>
-        <w:t>JavaTPoint</w:t>
-      </w:r>
-      <w:proofErr w:type="spellEnd"/>
-      <w:r>
-        <w:rPr>
-          <w:rFonts w:ascii="Times New Roman" w:eastAsia="Times New Roman" w:hAnsi="Times New Roman" w:cs="Times New Roman"/>
-          <w:spacing w:val="2"/>
-          <w:sz w:val="24"/>
-          <w:shd w:val="clear" w:color="auto" w:fill="FFFFFF"/>
-        </w:rPr>
-        <w:t xml:space="preserve">. (n.d.). Dynamic polymorphism in Java. www.javatpoint.com. https://www.javatpoint.com/dynamic-polymorphism-in-java </w:t>
-      </w:r>
-    </w:p>
-    <w:p>
-      <w:pPr>
-        <w:spacing w:after="0" w:line="480" w:lineRule="auto"/>
-        <w:ind w:left="720" w:hanging="720"/>
-        <w:rPr>
-          <w:rFonts w:ascii="Times New Roman" w:eastAsia="Times New Roman" w:hAnsi="Times New Roman" w:cs="Times New Roman"/>
-          <w:spacing w:val="2"/>
-          <w:sz w:val="24"/>
-          <w:shd w:val="clear" w:color="auto" w:fill="FFFFFF"/>
-        </w:rPr>
-      </w:pPr>
-      <w:r>
-        <w:rPr>
-          <w:rFonts w:ascii="Times New Roman" w:eastAsia="Times New Roman" w:hAnsi="Times New Roman" w:cs="Times New Roman"/>
-          <w:spacing w:val="2"/>
-          <w:sz w:val="24"/>
-          <w:shd w:val="clear" w:color="auto" w:fill="FFFFFF"/>
-        </w:rPr>
-        <w:t xml:space="preserve">Polymorphism. Polymorphism (The </w:t>
-      </w:r>
-      <w:proofErr w:type="spellStart"/>
-      <w:r>
-        <w:rPr>
-          <w:rFonts w:ascii="Times New Roman" w:eastAsia="Times New Roman" w:hAnsi="Times New Roman" w:cs="Times New Roman"/>
-          <w:spacing w:val="2"/>
-          <w:sz w:val="24"/>
-          <w:shd w:val="clear" w:color="auto" w:fill="FFFFFF"/>
-        </w:rPr>
-        <w:t>JavaTM</w:t>
-      </w:r>
-      <w:proofErr w:type="spellEnd"/>
-      <w:r>
-        <w:rPr>
-          <w:rFonts w:ascii="Times New Roman" w:eastAsia="Times New Roman" w:hAnsi="Times New Roman" w:cs="Times New Roman"/>
-          <w:spacing w:val="2"/>
-          <w:sz w:val="24"/>
-          <w:shd w:val="clear" w:color="auto" w:fill="FFFFFF"/>
-        </w:rPr>
-        <w:t xml:space="preserve"> Tutorials &amp;</w:t>
-      </w:r>
-      <w:proofErr w:type="spellStart"/>
-      <w:r>
-        <w:rPr>
-          <w:rFonts w:ascii="Times New Roman" w:eastAsia="Times New Roman" w:hAnsi="Times New Roman" w:cs="Times New Roman"/>
-          <w:spacing w:val="2"/>
-          <w:sz w:val="24"/>
-          <w:shd w:val="clear" w:color="auto" w:fill="FFFFFF"/>
-        </w:rPr>
-        <w:t>gt</w:t>
-      </w:r>
-      <w:proofErr w:type="spellEnd"/>
-      <w:r>
-        <w:rPr>
-          <w:rFonts w:ascii="Times New Roman" w:eastAsia="Times New Roman" w:hAnsi="Times New Roman" w:cs="Times New Roman"/>
-          <w:spacing w:val="2"/>
-          <w:sz w:val="24"/>
-          <w:shd w:val="clear" w:color="auto" w:fill="FFFFFF"/>
-        </w:rPr>
-        <w:t>; Learning the Java Language &amp;</w:t>
-      </w:r>
-      <w:proofErr w:type="spellStart"/>
-      <w:r>
-        <w:rPr>
-          <w:rFonts w:ascii="Times New Roman" w:eastAsia="Times New Roman" w:hAnsi="Times New Roman" w:cs="Times New Roman"/>
-          <w:spacing w:val="2"/>
-          <w:sz w:val="24"/>
-          <w:shd w:val="clear" w:color="auto" w:fill="FFFFFF"/>
-        </w:rPr>
-        <w:t>gt</w:t>
-      </w:r>
-      <w:proofErr w:type="spellEnd"/>
-      <w:r>
-        <w:rPr>
-          <w:rFonts w:ascii="Times New Roman" w:eastAsia="Times New Roman" w:hAnsi="Times New Roman" w:cs="Times New Roman"/>
-          <w:spacing w:val="2"/>
-          <w:sz w:val="24"/>
-          <w:shd w:val="clear" w:color="auto" w:fill="FFFFFF"/>
-        </w:rPr>
-        <w:t xml:space="preserve">; Interfaces and Inheritance). (n.d.-a). https://docs.oracle.com/javase/tutorial/java/IandI/polymorphism.html </w:t>
-      </w:r>
-    </w:p>
-    <w:p>
-      <w:pPr>
-        <w:spacing w:after="0" w:line="480" w:lineRule="auto"/>
-        <w:ind w:left="720" w:hanging="720"/>
-        <w:rPr>
-          <w:rFonts w:ascii="Times New Roman" w:eastAsia="Times New Roman" w:hAnsi="Times New Roman" w:cs="Times New Roman"/>
-          <w:spacing w:val="2"/>
-          <w:sz w:val="24"/>
-          <w:shd w:val="clear" w:color="auto" w:fill="FFFFFF"/>
-        </w:rPr>
-      </w:pPr>
-      <w:r>
-        <w:rPr>
-          <w:rFonts w:ascii="Times New Roman" w:eastAsia="Times New Roman" w:hAnsi="Times New Roman" w:cs="Times New Roman"/>
-          <w:spacing w:val="2"/>
-          <w:sz w:val="24"/>
-          <w:shd w:val="clear" w:color="auto" w:fill="FFFFFF"/>
-        </w:rPr>
-        <w:t xml:space="preserve">Polymorphism. Polymorphism (The </w:t>
-      </w:r>
-      <w:proofErr w:type="spellStart"/>
-      <w:r>
-        <w:rPr>
-          <w:rFonts w:ascii="Times New Roman" w:eastAsia="Times New Roman" w:hAnsi="Times New Roman" w:cs="Times New Roman"/>
-          <w:spacing w:val="2"/>
-          <w:sz w:val="24"/>
-          <w:shd w:val="clear" w:color="auto" w:fill="FFFFFF"/>
-        </w:rPr>
-        <w:t>JavaTM</w:t>
-      </w:r>
-      <w:proofErr w:type="spellEnd"/>
-      <w:r>
-        <w:rPr>
-          <w:rFonts w:ascii="Times New Roman" w:eastAsia="Times New Roman" w:hAnsi="Times New Roman" w:cs="Times New Roman"/>
-          <w:spacing w:val="2"/>
-          <w:sz w:val="24"/>
-          <w:shd w:val="clear" w:color="auto" w:fill="FFFFFF"/>
-        </w:rPr>
-        <w:t xml:space="preserve"> Tutorials &amp;</w:t>
-      </w:r>
-      <w:proofErr w:type="spellStart"/>
-      <w:r>
-        <w:rPr>
-          <w:rFonts w:ascii="Times New Roman" w:eastAsia="Times New Roman" w:hAnsi="Times New Roman" w:cs="Times New Roman"/>
-          <w:spacing w:val="2"/>
-          <w:sz w:val="24"/>
-          <w:shd w:val="clear" w:color="auto" w:fill="FFFFFF"/>
-        </w:rPr>
-        <w:t>gt</w:t>
-      </w:r>
-      <w:proofErr w:type="spellEnd"/>
-      <w:r>
-        <w:rPr>
-          <w:rFonts w:ascii="Times New Roman" w:eastAsia="Times New Roman" w:hAnsi="Times New Roman" w:cs="Times New Roman"/>
-          <w:spacing w:val="2"/>
-          <w:sz w:val="24"/>
-          <w:shd w:val="clear" w:color="auto" w:fill="FFFFFF"/>
-        </w:rPr>
-        <w:t>; Learning the Java Language &amp;</w:t>
-      </w:r>
-      <w:proofErr w:type="spellStart"/>
-      <w:r>
-        <w:rPr>
-          <w:rFonts w:ascii="Times New Roman" w:eastAsia="Times New Roman" w:hAnsi="Times New Roman" w:cs="Times New Roman"/>
-          <w:spacing w:val="2"/>
-          <w:sz w:val="24"/>
-          <w:shd w:val="clear" w:color="auto" w:fill="FFFFFF"/>
-        </w:rPr>
-        <w:t>gt</w:t>
-      </w:r>
-      <w:proofErr w:type="spellEnd"/>
-      <w:r>
-        <w:rPr>
-          <w:rFonts w:ascii="Times New Roman" w:eastAsia="Times New Roman" w:hAnsi="Times New Roman" w:cs="Times New Roman"/>
-          <w:spacing w:val="2"/>
-          <w:sz w:val="24"/>
-          <w:shd w:val="clear" w:color="auto" w:fill="FFFFFF"/>
-        </w:rPr>
-        <w:t xml:space="preserve">; Interfaces and Inheritance). (n.d.-b). </w:t>
+        <w:t xml:space="preserve">Sequence diagram syntax and features. PlantUML.com. (n.d.). </w:t>
       </w:r>
       <w:hyperlink r:id="rId7" w:history="1">
         <w:r>
@@ -1258,7 +3277,7 @@
             <w:sz w:val="24"/>
             <w:shd w:val="clear" w:color="auto" w:fill="FFFFFF"/>
           </w:rPr>
-          <w:t>https://docs.oracle.com/javase/tutorial/java/IandI/polymorphism.html</w:t>
+          <w:t>https://plantuml.com/sequence-diagram</w:t>
         </w:r>
       </w:hyperlink>
     </w:p>
@@ -1268,25 +3287,39 @@
         <w:ind w:left="720" w:hanging="720"/>
         <w:rPr>
           <w:rFonts w:ascii="Times New Roman" w:eastAsia="Times New Roman" w:hAnsi="Times New Roman" w:cs="Times New Roman"/>
-          <w:sz w:val="24"/>
-          <w:szCs w:val="24"/>
-        </w:rPr>
-      </w:pPr>
-      <w:r>
-        <w:t xml:space="preserve">Unhelkar, B. (2020). 11. In </w:t>
-      </w:r>
-      <w:r>
-        <w:rPr>
-          <w:i/>
-          <w:iCs/>
-        </w:rPr>
-        <w:t>Software engineering with UML</w:t>
-      </w:r>
-      <w:r>
-        <w:t xml:space="preserve">. essay, CRC PRESS. </w:t>
-      </w:r>
-    </w:p>
-    <w:p/>
+          <w:spacing w:val="2"/>
+          <w:sz w:val="24"/>
+          <w:shd w:val="clear" w:color="auto" w:fill="FFFFFF"/>
+        </w:rPr>
+      </w:pPr>
+      <w:r>
+        <w:rPr>
+          <w:rFonts w:ascii="Times New Roman" w:eastAsia="Times New Roman" w:hAnsi="Times New Roman" w:cs="Times New Roman"/>
+          <w:spacing w:val="2"/>
+          <w:sz w:val="24"/>
+          <w:shd w:val="clear" w:color="auto" w:fill="FFFFFF"/>
+        </w:rPr>
+        <w:t>Unhelkar, B. (2020). 1</w:t>
+      </w:r>
+      <w:r>
+        <w:rPr>
+          <w:rFonts w:ascii="Times New Roman" w:eastAsia="Times New Roman" w:hAnsi="Times New Roman" w:cs="Times New Roman"/>
+          <w:spacing w:val="2"/>
+          <w:sz w:val="24"/>
+          <w:shd w:val="clear" w:color="auto" w:fill="FFFFFF"/>
+        </w:rPr>
+        <w:t>2</w:t>
+      </w:r>
+      <w:r>
+        <w:rPr>
+          <w:rFonts w:ascii="Times New Roman" w:eastAsia="Times New Roman" w:hAnsi="Times New Roman" w:cs="Times New Roman"/>
+          <w:spacing w:val="2"/>
+          <w:sz w:val="24"/>
+          <w:shd w:val="clear" w:color="auto" w:fill="FFFFFF"/>
+        </w:rPr>
+        <w:t>. In Software engineering with UML. essay, CRC PRESS.</w:t>
+      </w:r>
+    </w:p>
     <w:sectPr>
       <w:headerReference w:type="default" r:id="rId8"/>
       <w:headerReference w:type="first" r:id="rId9"/>

</xml_diff>